<commit_message>
Use of numbered steps rather than dot points in program setup
</commit_message>
<xml_diff>
--- a/documentation/Report.docx
+++ b/documentation/Report.docx
@@ -10447,16 +10447,18 @@
       <w:pPr>
         <w:pStyle w:val="Content"/>
       </w:pPr>
+      <w:bookmarkStart w:id="17" w:name="_GoBack"/>
+      <w:bookmarkEnd w:id="17"/>
     </w:p>
     <w:p>
       <w:pPr>
         <w:pStyle w:val="Heading2"/>
       </w:pPr>
-      <w:bookmarkStart w:id="17" w:name="_Toc10815739"/>
+      <w:bookmarkStart w:id="18" w:name="_Toc10815739"/>
       <w:r>
         <w:t>User controls</w:t>
       </w:r>
-      <w:bookmarkEnd w:id="17"/>
+      <w:bookmarkEnd w:id="18"/>
     </w:p>
     <w:tbl>
       <w:tblPr>
@@ -10806,10 +10808,7 @@
         </w:tc>
       </w:tr>
     </w:tbl>
-    <w:p>
-      <w:bookmarkStart w:id="18" w:name="_GoBack"/>
-      <w:bookmarkEnd w:id="18"/>
-    </w:p>
+    <w:p/>
     <w:sectPr>
       <w:headerReference w:type="default" r:id="rId13"/>
       <w:footerReference w:type="default" r:id="rId14"/>
@@ -13271,7 +13270,7 @@
 </file>
 
 <file path=customXml/itemProps1.xml><?xml version="1.0" encoding="utf-8"?>
-<ds:datastoreItem xmlns:ds="http://schemas.openxmlformats.org/officeDocument/2006/customXml" ds:itemID="{8790AAD3-1955-4768-8085-66DB22777582}">
+<ds:datastoreItem xmlns:ds="http://schemas.openxmlformats.org/officeDocument/2006/customXml" ds:itemID="{EACFE4DD-F28E-440B-81B6-9CB928135D84}">
   <ds:schemaRefs>
     <ds:schemaRef ds:uri="http://schemas.openxmlformats.org/officeDocument/2006/bibliography"/>
   </ds:schemaRefs>

</xml_diff>

<commit_message>
Updated Rory's student number. Updated table of contents. Added screenshot of the game under the project description.
</commit_message>
<xml_diff>
--- a/documentation/Report.docx
+++ b/documentation/Report.docx
@@ -334,6 +334,7 @@
               </w:placeholder>
               <w15:appearance w15:val="hidden"/>
             </w:sdtPr>
+            <w:sdtEndPr/>
             <w:sdtContent>
               <w:p>
                 <w:r>
@@ -451,7 +452,19 @@
               <w:rPr>
                 <w:noProof/>
               </w:rPr>
-              <w:t>Christo Stephenson - 33437999</w:t>
+              <w:t xml:space="preserve">Christo Stephenson </w:t>
+            </w:r>
+            <w:r>
+              <w:rPr>
+                <w:noProof/>
+              </w:rPr>
+              <w:t>–</w:t>
+            </w:r>
+            <w:r>
+              <w:rPr>
+                <w:noProof/>
+              </w:rPr>
+              <w:t xml:space="preserve"> 33437999</w:t>
             </w:r>
             <w:r>
               <w:rPr>
@@ -471,7 +484,25 @@
                 <w:noProof/>
               </w:rPr>
               <w:br/>
-              <w:t xml:space="preserve">Rory Lowe-McLoughlin - xxxxxxxx </w:t>
+              <w:t>Rory Lowe-McLoughlin</w:t>
+            </w:r>
+            <w:r>
+              <w:rPr>
+                <w:noProof/>
+              </w:rPr>
+              <w:t xml:space="preserve"> </w:t>
+            </w:r>
+            <w:r>
+              <w:rPr>
+                <w:noProof/>
+              </w:rPr>
+              <w:t>–</w:t>
+            </w:r>
+            <w:r>
+              <w:rPr>
+                <w:noProof/>
+              </w:rPr>
+              <w:t xml:space="preserve"> 33274819</w:t>
             </w:r>
           </w:p>
         </w:tc>
@@ -705,7 +736,7 @@
             </w:rPr>
             <w:fldChar w:fldCharType="separate"/>
           </w:r>
-          <w:hyperlink w:anchor="_Toc10815722" w:history="1">
+          <w:hyperlink w:anchor="_Toc10989330" w:history="1">
             <w:r>
               <w:rPr>
                 <w:rStyle w:val="Hyperlink"/>
@@ -732,7 +763,7 @@
                 <w:noProof/>
                 <w:webHidden/>
               </w:rPr>
-              <w:instrText xml:space="preserve"> PAGEREF _Toc10815722 \h </w:instrText>
+              <w:instrText xml:space="preserve"> PAGEREF _Toc10989330 \h </w:instrText>
             </w:r>
             <w:r>
               <w:rPr>
@@ -777,7 +808,7 @@
               <w:lang w:val="en-AU" w:eastAsia="ja-JP"/>
             </w:rPr>
           </w:pPr>
-          <w:hyperlink w:anchor="_Toc10815723" w:history="1">
+          <w:hyperlink w:anchor="_Toc10989331" w:history="1">
             <w:r>
               <w:rPr>
                 <w:rStyle w:val="Hyperlink"/>
@@ -804,7 +835,7 @@
                 <w:noProof/>
                 <w:webHidden/>
               </w:rPr>
-              <w:instrText xml:space="preserve"> PAGEREF _Toc10815723 \h </w:instrText>
+              <w:instrText xml:space="preserve"> PAGEREF _Toc10989331 \h </w:instrText>
             </w:r>
             <w:r>
               <w:rPr>
@@ -825,6 +856,222 @@
                 <w:webHidden/>
               </w:rPr>
               <w:t>4</w:t>
+            </w:r>
+            <w:r>
+              <w:rPr>
+                <w:noProof/>
+                <w:webHidden/>
+              </w:rPr>
+              <w:fldChar w:fldCharType="end"/>
+            </w:r>
+          </w:hyperlink>
+        </w:p>
+        <w:p>
+          <w:pPr>
+            <w:pStyle w:val="TOC2"/>
+            <w:tabs>
+              <w:tab w:val="right" w:leader="dot" w:pos="9926"/>
+            </w:tabs>
+            <w:rPr>
+              <w:b w:val="0"/>
+              <w:noProof/>
+              <w:color w:val="auto"/>
+              <w:sz w:val="22"/>
+              <w:lang w:val="en-AU" w:eastAsia="ja-JP"/>
+            </w:rPr>
+          </w:pPr>
+          <w:hyperlink w:anchor="_Toc10989332" w:history="1">
+            <w:r>
+              <w:rPr>
+                <w:rStyle w:val="Hyperlink"/>
+                <w:noProof/>
+              </w:rPr>
+              <w:t>General client program structure</w:t>
+            </w:r>
+            <w:r>
+              <w:rPr>
+                <w:noProof/>
+                <w:webHidden/>
+              </w:rPr>
+              <w:tab/>
+            </w:r>
+            <w:r>
+              <w:rPr>
+                <w:noProof/>
+                <w:webHidden/>
+              </w:rPr>
+              <w:fldChar w:fldCharType="begin"/>
+            </w:r>
+            <w:r>
+              <w:rPr>
+                <w:noProof/>
+                <w:webHidden/>
+              </w:rPr>
+              <w:instrText xml:space="preserve"> PAGEREF _Toc10989332 \h </w:instrText>
+            </w:r>
+            <w:r>
+              <w:rPr>
+                <w:noProof/>
+                <w:webHidden/>
+              </w:rPr>
+            </w:r>
+            <w:r>
+              <w:rPr>
+                <w:noProof/>
+                <w:webHidden/>
+              </w:rPr>
+              <w:fldChar w:fldCharType="separate"/>
+            </w:r>
+            <w:r>
+              <w:rPr>
+                <w:noProof/>
+                <w:webHidden/>
+              </w:rPr>
+              <w:t>4</w:t>
+            </w:r>
+            <w:r>
+              <w:rPr>
+                <w:noProof/>
+                <w:webHidden/>
+              </w:rPr>
+              <w:fldChar w:fldCharType="end"/>
+            </w:r>
+          </w:hyperlink>
+        </w:p>
+        <w:p>
+          <w:pPr>
+            <w:pStyle w:val="TOC2"/>
+            <w:tabs>
+              <w:tab w:val="right" w:leader="dot" w:pos="9926"/>
+            </w:tabs>
+            <w:rPr>
+              <w:b w:val="0"/>
+              <w:noProof/>
+              <w:color w:val="auto"/>
+              <w:sz w:val="22"/>
+              <w:lang w:val="en-AU" w:eastAsia="ja-JP"/>
+            </w:rPr>
+          </w:pPr>
+          <w:hyperlink w:anchor="_Toc10989333" w:history="1">
+            <w:r>
+              <w:rPr>
+                <w:rStyle w:val="Hyperlink"/>
+                <w:noProof/>
+              </w:rPr>
+              <w:t>Game objects</w:t>
+            </w:r>
+            <w:r>
+              <w:rPr>
+                <w:noProof/>
+                <w:webHidden/>
+              </w:rPr>
+              <w:tab/>
+            </w:r>
+            <w:r>
+              <w:rPr>
+                <w:noProof/>
+                <w:webHidden/>
+              </w:rPr>
+              <w:fldChar w:fldCharType="begin"/>
+            </w:r>
+            <w:r>
+              <w:rPr>
+                <w:noProof/>
+                <w:webHidden/>
+              </w:rPr>
+              <w:instrText xml:space="preserve"> PAGEREF _Toc10989333 \h </w:instrText>
+            </w:r>
+            <w:r>
+              <w:rPr>
+                <w:noProof/>
+                <w:webHidden/>
+              </w:rPr>
+            </w:r>
+            <w:r>
+              <w:rPr>
+                <w:noProof/>
+                <w:webHidden/>
+              </w:rPr>
+              <w:fldChar w:fldCharType="separate"/>
+            </w:r>
+            <w:r>
+              <w:rPr>
+                <w:noProof/>
+                <w:webHidden/>
+              </w:rPr>
+              <w:t>4</w:t>
+            </w:r>
+            <w:r>
+              <w:rPr>
+                <w:noProof/>
+                <w:webHidden/>
+              </w:rPr>
+              <w:fldChar w:fldCharType="end"/>
+            </w:r>
+          </w:hyperlink>
+        </w:p>
+        <w:p>
+          <w:pPr>
+            <w:pStyle w:val="TOC2"/>
+            <w:tabs>
+              <w:tab w:val="right" w:leader="dot" w:pos="9926"/>
+            </w:tabs>
+            <w:rPr>
+              <w:b w:val="0"/>
+              <w:noProof/>
+              <w:color w:val="auto"/>
+              <w:sz w:val="22"/>
+              <w:lang w:val="en-AU" w:eastAsia="ja-JP"/>
+            </w:rPr>
+          </w:pPr>
+          <w:hyperlink w:anchor="_Toc10989334" w:history="1">
+            <w:r>
+              <w:rPr>
+                <w:rStyle w:val="Hyperlink"/>
+                <w:noProof/>
+              </w:rPr>
+              <w:t>Use of game objects in main program</w:t>
+            </w:r>
+            <w:r>
+              <w:rPr>
+                <w:noProof/>
+                <w:webHidden/>
+              </w:rPr>
+              <w:tab/>
+            </w:r>
+            <w:r>
+              <w:rPr>
+                <w:noProof/>
+                <w:webHidden/>
+              </w:rPr>
+              <w:fldChar w:fldCharType="begin"/>
+            </w:r>
+            <w:r>
+              <w:rPr>
+                <w:noProof/>
+                <w:webHidden/>
+              </w:rPr>
+              <w:instrText xml:space="preserve"> PAGEREF _Toc10989334 \h </w:instrText>
+            </w:r>
+            <w:r>
+              <w:rPr>
+                <w:noProof/>
+                <w:webHidden/>
+              </w:rPr>
+            </w:r>
+            <w:r>
+              <w:rPr>
+                <w:noProof/>
+                <w:webHidden/>
+              </w:rPr>
+              <w:fldChar w:fldCharType="separate"/>
+            </w:r>
+            <w:r>
+              <w:rPr>
+                <w:noProof/>
+                <w:webHidden/>
+              </w:rPr>
+              <w:t>5</w:t>
             </w:r>
             <w:r>
               <w:rPr>
@@ -849,7 +1096,7 @@
               <w:lang w:val="en-AU" w:eastAsia="ja-JP"/>
             </w:rPr>
           </w:pPr>
-          <w:hyperlink w:anchor="_Toc10815724" w:history="1">
+          <w:hyperlink w:anchor="_Toc10989335" w:history="1">
             <w:r>
               <w:rPr>
                 <w:rStyle w:val="Hyperlink"/>
@@ -876,7 +1123,7 @@
                 <w:noProof/>
                 <w:webHidden/>
               </w:rPr>
-              <w:instrText xml:space="preserve"> PAGEREF _Toc10815724 \h </w:instrText>
+              <w:instrText xml:space="preserve"> PAGEREF _Toc10989335 \h </w:instrText>
             </w:r>
             <w:r>
               <w:rPr>
@@ -896,7 +1143,7 @@
                 <w:noProof/>
                 <w:webHidden/>
               </w:rPr>
-              <w:t>5</w:t>
+              <w:t>8</w:t>
             </w:r>
             <w:r>
               <w:rPr>
@@ -921,13 +1168,13 @@
               <w:lang w:val="en-AU" w:eastAsia="ja-JP"/>
             </w:rPr>
           </w:pPr>
-          <w:hyperlink w:anchor="_Toc10815725" w:history="1">
+          <w:hyperlink w:anchor="_Toc10989336" w:history="1">
             <w:r>
               <w:rPr>
                 <w:rStyle w:val="Hyperlink"/>
                 <w:noProof/>
               </w:rPr>
-              <w:t>Ball movement</w:t>
+              <w:t>General ball movement</w:t>
             </w:r>
             <w:r>
               <w:rPr>
@@ -948,7 +1195,7 @@
                 <w:noProof/>
                 <w:webHidden/>
               </w:rPr>
-              <w:instrText xml:space="preserve"> PAGEREF _Toc10815725 \h </w:instrText>
+              <w:instrText xml:space="preserve"> PAGEREF _Toc10989336 \h </w:instrText>
             </w:r>
             <w:r>
               <w:rPr>
@@ -968,7 +1215,7 @@
                 <w:noProof/>
                 <w:webHidden/>
               </w:rPr>
-              <w:t>5</w:t>
+              <w:t>8</w:t>
             </w:r>
             <w:r>
               <w:rPr>
@@ -993,13 +1240,13 @@
               <w:lang w:val="en-AU" w:eastAsia="ja-JP"/>
             </w:rPr>
           </w:pPr>
-          <w:hyperlink w:anchor="_Toc10815726" w:history="1">
+          <w:hyperlink w:anchor="_Toc10989337" w:history="1">
             <w:r>
               <w:rPr>
                 <w:rStyle w:val="Hyperlink"/>
                 <w:noProof/>
               </w:rPr>
-              <w:t>External forces</w:t>
+              <w:t>Ball movement from player interaction</w:t>
             </w:r>
             <w:r>
               <w:rPr>
@@ -1020,7 +1267,7 @@
                 <w:noProof/>
                 <w:webHidden/>
               </w:rPr>
-              <w:instrText xml:space="preserve"> PAGEREF _Toc10815726 \h </w:instrText>
+              <w:instrText xml:space="preserve"> PAGEREF _Toc10989337 \h </w:instrText>
             </w:r>
             <w:r>
               <w:rPr>
@@ -1040,7 +1287,7 @@
                 <w:noProof/>
                 <w:webHidden/>
               </w:rPr>
-              <w:t>5</w:t>
+              <w:t>8</w:t>
             </w:r>
             <w:r>
               <w:rPr>
@@ -1065,12 +1312,84 @@
               <w:lang w:val="en-AU" w:eastAsia="ja-JP"/>
             </w:rPr>
           </w:pPr>
-          <w:hyperlink w:anchor="_Toc10815727" w:history="1">
+          <w:hyperlink w:anchor="_Toc10989338" w:history="1">
             <w:r>
               <w:rPr>
                 <w:rStyle w:val="Hyperlink"/>
                 <w:noProof/>
               </w:rPr>
+              <w:t>External forces</w:t>
+            </w:r>
+            <w:r>
+              <w:rPr>
+                <w:noProof/>
+                <w:webHidden/>
+              </w:rPr>
+              <w:tab/>
+            </w:r>
+            <w:r>
+              <w:rPr>
+                <w:noProof/>
+                <w:webHidden/>
+              </w:rPr>
+              <w:fldChar w:fldCharType="begin"/>
+            </w:r>
+            <w:r>
+              <w:rPr>
+                <w:noProof/>
+                <w:webHidden/>
+              </w:rPr>
+              <w:instrText xml:space="preserve"> PAGEREF _Toc10989338 \h </w:instrText>
+            </w:r>
+            <w:r>
+              <w:rPr>
+                <w:noProof/>
+                <w:webHidden/>
+              </w:rPr>
+            </w:r>
+            <w:r>
+              <w:rPr>
+                <w:noProof/>
+                <w:webHidden/>
+              </w:rPr>
+              <w:fldChar w:fldCharType="separate"/>
+            </w:r>
+            <w:r>
+              <w:rPr>
+                <w:noProof/>
+                <w:webHidden/>
+              </w:rPr>
+              <w:t>8</w:t>
+            </w:r>
+            <w:r>
+              <w:rPr>
+                <w:noProof/>
+                <w:webHidden/>
+              </w:rPr>
+              <w:fldChar w:fldCharType="end"/>
+            </w:r>
+          </w:hyperlink>
+        </w:p>
+        <w:p>
+          <w:pPr>
+            <w:pStyle w:val="TOC2"/>
+            <w:tabs>
+              <w:tab w:val="right" w:leader="dot" w:pos="9926"/>
+            </w:tabs>
+            <w:rPr>
+              <w:b w:val="0"/>
+              <w:noProof/>
+              <w:color w:val="auto"/>
+              <w:sz w:val="22"/>
+              <w:lang w:val="en-AU" w:eastAsia="ja-JP"/>
+            </w:rPr>
+          </w:pPr>
+          <w:hyperlink w:anchor="_Toc10989339" w:history="1">
+            <w:r>
+              <w:rPr>
+                <w:rStyle w:val="Hyperlink"/>
+                <w:noProof/>
+              </w:rPr>
               <w:t>Collision detection</w:t>
             </w:r>
             <w:r>
@@ -1092,7 +1411,7 @@
                 <w:noProof/>
                 <w:webHidden/>
               </w:rPr>
-              <w:instrText xml:space="preserve"> PAGEREF _Toc10815727 \h </w:instrText>
+              <w:instrText xml:space="preserve"> PAGEREF _Toc10989339 \h </w:instrText>
             </w:r>
             <w:r>
               <w:rPr>
@@ -1112,7 +1431,7 @@
                 <w:noProof/>
                 <w:webHidden/>
               </w:rPr>
-              <w:t>5</w:t>
+              <w:t>9</w:t>
             </w:r>
             <w:r>
               <w:rPr>
@@ -1137,7 +1456,7 @@
               <w:lang w:val="en-AU" w:eastAsia="ja-JP"/>
             </w:rPr>
           </w:pPr>
-          <w:hyperlink w:anchor="_Toc10815728" w:history="1">
+          <w:hyperlink w:anchor="_Toc10989340" w:history="1">
             <w:r>
               <w:rPr>
                 <w:rStyle w:val="Hyperlink"/>
@@ -1164,7 +1483,7 @@
                 <w:noProof/>
                 <w:webHidden/>
               </w:rPr>
-              <w:instrText xml:space="preserve"> PAGEREF _Toc10815728 \h </w:instrText>
+              <w:instrText xml:space="preserve"> PAGEREF _Toc10989340 \h </w:instrText>
             </w:r>
             <w:r>
               <w:rPr>
@@ -1184,7 +1503,7 @@
                 <w:noProof/>
                 <w:webHidden/>
               </w:rPr>
-              <w:t>5</w:t>
+              <w:t>9</w:t>
             </w:r>
             <w:r>
               <w:rPr>
@@ -1209,7 +1528,7 @@
               <w:lang w:val="en-AU" w:eastAsia="ja-JP"/>
             </w:rPr>
           </w:pPr>
-          <w:hyperlink w:anchor="_Toc10815729" w:history="1">
+          <w:hyperlink w:anchor="_Toc10989341" w:history="1">
             <w:r>
               <w:rPr>
                 <w:rStyle w:val="Hyperlink"/>
@@ -1236,7 +1555,7 @@
                 <w:noProof/>
                 <w:webHidden/>
               </w:rPr>
-              <w:instrText xml:space="preserve"> PAGEREF _Toc10815729 \h </w:instrText>
+              <w:instrText xml:space="preserve"> PAGEREF _Toc10989341 \h </w:instrText>
             </w:r>
             <w:r>
               <w:rPr>
@@ -1256,7 +1575,7 @@
                 <w:noProof/>
                 <w:webHidden/>
               </w:rPr>
-              <w:t>5</w:t>
+              <w:t>12</w:t>
             </w:r>
             <w:r>
               <w:rPr>
@@ -1281,7 +1600,7 @@
               <w:lang w:val="en-AU" w:eastAsia="ja-JP"/>
             </w:rPr>
           </w:pPr>
-          <w:hyperlink w:anchor="_Toc10815730" w:history="1">
+          <w:hyperlink w:anchor="_Toc10989342" w:history="1">
             <w:r>
               <w:rPr>
                 <w:rStyle w:val="Hyperlink"/>
@@ -1308,7 +1627,7 @@
                 <w:noProof/>
                 <w:webHidden/>
               </w:rPr>
-              <w:instrText xml:space="preserve"> PAGEREF _Toc10815730 \h </w:instrText>
+              <w:instrText xml:space="preserve"> PAGEREF _Toc10989342 \h </w:instrText>
             </w:r>
             <w:r>
               <w:rPr>
@@ -1328,7 +1647,7 @@
                 <w:noProof/>
                 <w:webHidden/>
               </w:rPr>
-              <w:t>6</w:t>
+              <w:t>13</w:t>
             </w:r>
             <w:r>
               <w:rPr>
@@ -1353,7 +1672,7 @@
               <w:lang w:val="en-AU" w:eastAsia="ja-JP"/>
             </w:rPr>
           </w:pPr>
-          <w:hyperlink w:anchor="_Toc10815731" w:history="1">
+          <w:hyperlink w:anchor="_Toc10989343" w:history="1">
             <w:r>
               <w:rPr>
                 <w:rStyle w:val="Hyperlink"/>
@@ -1380,7 +1699,7 @@
                 <w:noProof/>
                 <w:webHidden/>
               </w:rPr>
-              <w:instrText xml:space="preserve"> PAGEREF _Toc10815731 \h </w:instrText>
+              <w:instrText xml:space="preserve"> PAGEREF _Toc10989343 \h </w:instrText>
             </w:r>
             <w:r>
               <w:rPr>
@@ -1400,7 +1719,7 @@
                 <w:noProof/>
                 <w:webHidden/>
               </w:rPr>
-              <w:t>6</w:t>
+              <w:t>13</w:t>
             </w:r>
             <w:r>
               <w:rPr>
@@ -1425,7 +1744,7 @@
               <w:lang w:val="en-AU" w:eastAsia="ja-JP"/>
             </w:rPr>
           </w:pPr>
-          <w:hyperlink w:anchor="_Toc10815732" w:history="1">
+          <w:hyperlink w:anchor="_Toc10989344" w:history="1">
             <w:r>
               <w:rPr>
                 <w:rStyle w:val="Hyperlink"/>
@@ -1452,7 +1771,7 @@
                 <w:noProof/>
                 <w:webHidden/>
               </w:rPr>
-              <w:instrText xml:space="preserve"> PAGEREF _Toc10815732 \h </w:instrText>
+              <w:instrText xml:space="preserve"> PAGEREF _Toc10989344 \h </w:instrText>
             </w:r>
             <w:r>
               <w:rPr>
@@ -1472,7 +1791,7 @@
                 <w:noProof/>
                 <w:webHidden/>
               </w:rPr>
-              <w:t>6</w:t>
+              <w:t>13</w:t>
             </w:r>
             <w:r>
               <w:rPr>
@@ -1497,7 +1816,7 @@
               <w:lang w:val="en-AU" w:eastAsia="ja-JP"/>
             </w:rPr>
           </w:pPr>
-          <w:hyperlink w:anchor="_Toc10815733" w:history="1">
+          <w:hyperlink w:anchor="_Toc10989345" w:history="1">
             <w:r>
               <w:rPr>
                 <w:rStyle w:val="Hyperlink"/>
@@ -1524,7 +1843,7 @@
                 <w:noProof/>
                 <w:webHidden/>
               </w:rPr>
-              <w:instrText xml:space="preserve"> PAGEREF _Toc10815733 \h </w:instrText>
+              <w:instrText xml:space="preserve"> PAGEREF _Toc10989345 \h </w:instrText>
             </w:r>
             <w:r>
               <w:rPr>
@@ -1544,7 +1863,7 @@
                 <w:noProof/>
                 <w:webHidden/>
               </w:rPr>
-              <w:t>6</w:t>
+              <w:t>14</w:t>
             </w:r>
             <w:r>
               <w:rPr>
@@ -1569,7 +1888,7 @@
               <w:lang w:val="en-AU" w:eastAsia="ja-JP"/>
             </w:rPr>
           </w:pPr>
-          <w:hyperlink w:anchor="_Toc10815734" w:history="1">
+          <w:hyperlink w:anchor="_Toc10989346" w:history="1">
             <w:r>
               <w:rPr>
                 <w:rStyle w:val="Hyperlink"/>
@@ -1596,7 +1915,7 @@
                 <w:noProof/>
                 <w:webHidden/>
               </w:rPr>
-              <w:instrText xml:space="preserve"> PAGEREF _Toc10815734 \h </w:instrText>
+              <w:instrText xml:space="preserve"> PAGEREF _Toc10989346 \h </w:instrText>
             </w:r>
             <w:r>
               <w:rPr>
@@ -1616,7 +1935,7 @@
                 <w:noProof/>
                 <w:webHidden/>
               </w:rPr>
-              <w:t>6</w:t>
+              <w:t>15</w:t>
             </w:r>
             <w:r>
               <w:rPr>
@@ -1641,7 +1960,7 @@
               <w:lang w:val="en-AU" w:eastAsia="ja-JP"/>
             </w:rPr>
           </w:pPr>
-          <w:hyperlink w:anchor="_Toc10815735" w:history="1">
+          <w:hyperlink w:anchor="_Toc10989347" w:history="1">
             <w:r>
               <w:rPr>
                 <w:rStyle w:val="Hyperlink"/>
@@ -1668,7 +1987,7 @@
                 <w:noProof/>
                 <w:webHidden/>
               </w:rPr>
-              <w:instrText xml:space="preserve"> PAGEREF _Toc10815735 \h </w:instrText>
+              <w:instrText xml:space="preserve"> PAGEREF _Toc10989347 \h </w:instrText>
             </w:r>
             <w:r>
               <w:rPr>
@@ -1688,7 +2007,7 @@
                 <w:noProof/>
                 <w:webHidden/>
               </w:rPr>
-              <w:t>6</w:t>
+              <w:t>15</w:t>
             </w:r>
             <w:r>
               <w:rPr>
@@ -1713,7 +2032,7 @@
               <w:lang w:val="en-AU" w:eastAsia="ja-JP"/>
             </w:rPr>
           </w:pPr>
-          <w:hyperlink w:anchor="_Toc10815736" w:history="1">
+          <w:hyperlink w:anchor="_Toc10989348" w:history="1">
             <w:r>
               <w:rPr>
                 <w:rStyle w:val="Hyperlink"/>
@@ -1740,7 +2059,7 @@
                 <w:noProof/>
                 <w:webHidden/>
               </w:rPr>
-              <w:instrText xml:space="preserve"> PAGEREF _Toc10815736 \h </w:instrText>
+              <w:instrText xml:space="preserve"> PAGEREF _Toc10989348 \h </w:instrText>
             </w:r>
             <w:r>
               <w:rPr>
@@ -1760,7 +2079,7 @@
                 <w:noProof/>
                 <w:webHidden/>
               </w:rPr>
-              <w:t>6</w:t>
+              <w:t>17</w:t>
             </w:r>
             <w:r>
               <w:rPr>
@@ -1785,7 +2104,7 @@
               <w:lang w:val="en-AU" w:eastAsia="ja-JP"/>
             </w:rPr>
           </w:pPr>
-          <w:hyperlink w:anchor="_Toc10815737" w:history="1">
+          <w:hyperlink w:anchor="_Toc10989349" w:history="1">
             <w:r>
               <w:rPr>
                 <w:rStyle w:val="Hyperlink"/>
@@ -1812,7 +2131,7 @@
                 <w:noProof/>
                 <w:webHidden/>
               </w:rPr>
-              <w:instrText xml:space="preserve"> PAGEREF _Toc10815737 \h </w:instrText>
+              <w:instrText xml:space="preserve"> PAGEREF _Toc10989349 \h </w:instrText>
             </w:r>
             <w:r>
               <w:rPr>
@@ -1832,7 +2151,7 @@
                 <w:noProof/>
                 <w:webHidden/>
               </w:rPr>
-              <w:t>7</w:t>
+              <w:t>18</w:t>
             </w:r>
             <w:r>
               <w:rPr>
@@ -1857,7 +2176,7 @@
               <w:lang w:val="en-AU" w:eastAsia="ja-JP"/>
             </w:rPr>
           </w:pPr>
-          <w:hyperlink w:anchor="_Toc10815738" w:history="1">
+          <w:hyperlink w:anchor="_Toc10989350" w:history="1">
             <w:r>
               <w:rPr>
                 <w:rStyle w:val="Hyperlink"/>
@@ -1884,7 +2203,7 @@
                 <w:noProof/>
                 <w:webHidden/>
               </w:rPr>
-              <w:instrText xml:space="preserve"> PAGEREF _Toc10815738 \h </w:instrText>
+              <w:instrText xml:space="preserve"> PAGEREF _Toc10989350 \h </w:instrText>
             </w:r>
             <w:r>
               <w:rPr>
@@ -1904,7 +2223,7 @@
                 <w:noProof/>
                 <w:webHidden/>
               </w:rPr>
-              <w:t>7</w:t>
+              <w:t>18</w:t>
             </w:r>
             <w:r>
               <w:rPr>
@@ -1929,7 +2248,7 @@
               <w:lang w:val="en-AU" w:eastAsia="ja-JP"/>
             </w:rPr>
           </w:pPr>
-          <w:hyperlink w:anchor="_Toc10815739" w:history="1">
+          <w:hyperlink w:anchor="_Toc10989351" w:history="1">
             <w:r>
               <w:rPr>
                 <w:rStyle w:val="Hyperlink"/>
@@ -1956,7 +2275,7 @@
                 <w:noProof/>
                 <w:webHidden/>
               </w:rPr>
-              <w:instrText xml:space="preserve"> PAGEREF _Toc10815739 \h </w:instrText>
+              <w:instrText xml:space="preserve"> PAGEREF _Toc10989351 \h </w:instrText>
             </w:r>
             <w:r>
               <w:rPr>
@@ -1976,7 +2295,7 @@
                 <w:noProof/>
                 <w:webHidden/>
               </w:rPr>
-              <w:t>7</w:t>
+              <w:t>18</w:t>
             </w:r>
             <w:r>
               <w:rPr>
@@ -2010,7 +2329,7 @@
       <w:pPr>
         <w:pStyle w:val="Heading1"/>
       </w:pPr>
-      <w:bookmarkStart w:id="0" w:name="_Toc10815722"/>
+      <w:bookmarkStart w:id="0" w:name="_Toc10989330"/>
       <w:r>
         <w:lastRenderedPageBreak/>
         <w:t>Project Description</w:t>
@@ -2044,20 +2363,96 @@
         <w:t xml:space="preserve"> using the OpenGL libraries that aims to provide a simulated 3D physical environment where the user controls and navigates a ball through a modelled obstacle course. The game simulates several physical aspects, such as gravity, wind resistance, and object collisions. It also includes a coin collection and scoring system. </w:t>
       </w:r>
       <w:r>
-        <w:t xml:space="preserve">The game lends itself to classic platformer-style games where the element of challenge is to dexterously jump platform to platform. As the game progresses, </w:t>
-      </w:r>
-      <w:proofErr w:type="gramStart"/>
-      <w:r>
-        <w:t>various different</w:t>
-      </w:r>
-      <w:proofErr w:type="gramEnd"/>
-      <w:r>
-        <w:t xml:space="preserve"> platform-related challenges are presented to the player, each animated and calculated using realistic physics calculation. </w:t>
+        <w:t xml:space="preserve">The game lends itself to classic platformer-style games where the element of challenge is to dexterously jump platform to platform. As the game progresses, various different platform-related challenges are presented to the player, each animated and calculated using realistic physics calculation. </w:t>
       </w:r>
     </w:p>
     <w:p>
       <w:pPr>
         <w:pStyle w:val="Content"/>
+      </w:pPr>
+    </w:p>
+    <w:p>
+      <w:pPr>
+        <w:pStyle w:val="Caption"/>
+        <w:keepNext/>
+        <w:jc w:val="center"/>
+      </w:pPr>
+      <w:r>
+        <w:rPr>
+          <w:noProof/>
+        </w:rPr>
+        <w:drawing>
+          <wp:inline distT="0" distB="0" distL="0" distR="0" wp14:anchorId="4EFFCE8C" wp14:editId="7900513D">
+            <wp:extent cx="5262465" cy="5262465"/>
+            <wp:effectExtent l="0" t="0" r="0" b="0"/>
+            <wp:docPr id="4" name="Picture 4"/>
+            <wp:cNvGraphicFramePr>
+              <a:graphicFrameLocks xmlns:a="http://schemas.openxmlformats.org/drawingml/2006/main" noChangeAspect="1"/>
+            </wp:cNvGraphicFramePr>
+            <a:graphic xmlns:a="http://schemas.openxmlformats.org/drawingml/2006/main">
+              <a:graphicData uri="http://schemas.openxmlformats.org/drawingml/2006/picture">
+                <pic:pic xmlns:pic="http://schemas.openxmlformats.org/drawingml/2006/picture">
+                  <pic:nvPicPr>
+                    <pic:cNvPr id="1" name="image-7-11.jpg"/>
+                    <pic:cNvPicPr/>
+                  </pic:nvPicPr>
+                  <pic:blipFill>
+                    <a:blip r:embed="rId8">
+                      <a:extLst>
+                        <a:ext uri="{28A0092B-C50C-407E-A947-70E740481C1C}">
+                          <a14:useLocalDpi xmlns:a14="http://schemas.microsoft.com/office/drawing/2010/main" val="0"/>
+                        </a:ext>
+                      </a:extLst>
+                    </a:blip>
+                    <a:stretch>
+                      <a:fillRect/>
+                    </a:stretch>
+                  </pic:blipFill>
+                  <pic:spPr>
+                    <a:xfrm>
+                      <a:off x="0" y="0"/>
+                      <a:ext cx="5273758" cy="5273758"/>
+                    </a:xfrm>
+                    <a:prstGeom prst="rect">
+                      <a:avLst/>
+                    </a:prstGeom>
+                  </pic:spPr>
+                </pic:pic>
+              </a:graphicData>
+            </a:graphic>
+          </wp:inline>
+        </w:drawing>
+      </w:r>
+    </w:p>
+    <w:p>
+      <w:pPr>
+        <w:pStyle w:val="Caption"/>
+      </w:pPr>
+      <w:r>
+        <w:t xml:space="preserve">Screenshot of </w:t>
+      </w:r>
+      <w:proofErr w:type="spellStart"/>
+      <w:r>
+        <w:t>Donic</w:t>
+      </w:r>
+      <w:proofErr w:type="spellEnd"/>
+      <w:r>
+        <w:t xml:space="preserve"> the Hedge</w:t>
+      </w:r>
+      <w:bookmarkStart w:id="1" w:name="_GoBack"/>
+      <w:bookmarkEnd w:id="1"/>
+      <w:r>
+        <w:t xml:space="preserve">hog </w:t>
+      </w:r>
+      <w:fldSimple w:instr=" SEQ Screenshot_of_Donic_the_Hedgehog \* ARABIC ">
+        <w:r>
+          <w:rPr>
+            <w:noProof/>
+          </w:rPr>
+          <w:t>1</w:t>
+        </w:r>
+      </w:fldSimple>
+      <w:r>
         <w:rPr>
           <w:rFonts w:asciiTheme="majorHAnsi" w:eastAsiaTheme="majorEastAsia" w:hAnsiTheme="majorHAnsi" w:cstheme="majorBidi"/>
           <w:color w:val="1B1D3D" w:themeColor="text2" w:themeShade="BF"/>
@@ -2065,47 +2460,39 @@
           <w:sz w:val="52"/>
           <w:szCs w:val="32"/>
         </w:rPr>
-      </w:pPr>
-      <w:r>
-        <w:br w:type="page"/>
+        <w:t xml:space="preserve"> </w:t>
       </w:r>
     </w:p>
     <w:p>
       <w:pPr>
         <w:pStyle w:val="Heading1"/>
       </w:pPr>
-      <w:bookmarkStart w:id="1" w:name="_Toc10815723"/>
+      <w:bookmarkStart w:id="2" w:name="_Toc10989331"/>
       <w:r>
         <w:lastRenderedPageBreak/>
         <w:t>Program Structure</w:t>
       </w:r>
-      <w:bookmarkEnd w:id="1"/>
+      <w:bookmarkEnd w:id="2"/>
     </w:p>
     <w:p>
       <w:pPr>
         <w:pStyle w:val="Heading2"/>
       </w:pPr>
+      <w:bookmarkStart w:id="3" w:name="_Toc10989332"/>
       <w:r>
         <w:t>General c</w:t>
       </w:r>
       <w:r>
         <w:t>lient program structure</w:t>
       </w:r>
+      <w:bookmarkEnd w:id="3"/>
     </w:p>
     <w:p>
       <w:pPr>
         <w:pStyle w:val="Content"/>
       </w:pPr>
       <w:r>
-        <w:t xml:space="preserve">The client program primarily consisted of a </w:t>
-      </w:r>
-      <w:proofErr w:type="gramStart"/>
-      <w:r>
-        <w:t>main(</w:t>
-      </w:r>
-      <w:proofErr w:type="gramEnd"/>
-      <w:r>
-        <w:t>) function to control the flow of the program</w:t>
+        <w:t>The client program primarily consisted of a main() function to control the flow of the program</w:t>
       </w:r>
       <w:r>
         <w:t xml:space="preserve"> and</w:t>
@@ -2125,15 +2512,7 @@
         <w:t>. The</w:t>
       </w:r>
       <w:r>
-        <w:t xml:space="preserve"> </w:t>
-      </w:r>
-      <w:proofErr w:type="gramStart"/>
-      <w:r>
-        <w:t>animate(</w:t>
-      </w:r>
-      <w:proofErr w:type="gramEnd"/>
-      <w:r>
-        <w:t>) function</w:t>
+        <w:t xml:space="preserve"> animate() function</w:t>
       </w:r>
       <w:r>
         <w:t>,</w:t>
@@ -2171,15 +2550,7 @@
         <w:t>external forces applied to the ball and collision detections. A</w:t>
       </w:r>
       <w:r>
-        <w:t xml:space="preserve"> </w:t>
-      </w:r>
-      <w:proofErr w:type="gramStart"/>
-      <w:r>
-        <w:t>display(</w:t>
-      </w:r>
-      <w:proofErr w:type="gramEnd"/>
-      <w:r>
-        <w:t xml:space="preserve">) function to handle drawing the scene of the program and a </w:t>
+        <w:t xml:space="preserve"> display() function to handle drawing the scene of the program and a </w:t>
       </w:r>
       <w:proofErr w:type="spellStart"/>
       <w:r>
@@ -2233,9 +2604,11 @@
       <w:pPr>
         <w:pStyle w:val="Heading2"/>
       </w:pPr>
+      <w:bookmarkStart w:id="4" w:name="_Toc10989333"/>
       <w:r>
         <w:t>Game objects</w:t>
       </w:r>
+      <w:bookmarkEnd w:id="4"/>
     </w:p>
     <w:p>
       <w:pPr>
@@ -2245,17 +2618,12 @@
         <w:t xml:space="preserve">Any content that is not the ball in the program is defined as a game object. In the code, a game object is any object that extends the abstract class Object. This abstract class requires a game object to have an animate method that tells the game object the ball’s position, radius and the milliseconds passed since the game’s last tick. It also requires a display method, in which the game object draws all its own polygons, lines, etc. that it wants to be displayed. The </w:t>
       </w:r>
       <w:proofErr w:type="spellStart"/>
-      <w:proofErr w:type="gramStart"/>
       <w:r>
         <w:t>getBallVel</w:t>
       </w:r>
       <w:proofErr w:type="spellEnd"/>
       <w:r>
-        <w:t>(</w:t>
-      </w:r>
-      <w:proofErr w:type="gramEnd"/>
-      <w:r>
-        <w:t xml:space="preserve">) method determines what velocity the game object thinks the ball should have, especially in the case of a collision. The </w:t>
+        <w:t xml:space="preserve">() method determines what velocity the game object thinks the ball should have, especially in the case of a collision. The </w:t>
       </w:r>
       <w:proofErr w:type="spellStart"/>
       <w:r>
@@ -2266,25 +2634,12 @@
         <w:t xml:space="preserve"> method simply returns a Boolean of whether the ball in the program has collided with the game object. The </w:t>
       </w:r>
       <w:proofErr w:type="spellStart"/>
-      <w:proofErr w:type="gramStart"/>
       <w:r>
         <w:t>touchingFloor</w:t>
       </w:r>
       <w:proofErr w:type="spellEnd"/>
       <w:r>
-        <w:t>(</w:t>
-      </w:r>
-      <w:proofErr w:type="gramEnd"/>
-      <w:r>
-        <w:t xml:space="preserve">) method returns a Boolean of whether or not the ball is utilizing the game object as a floor (e.g. the ball is sitting on top of the game object). The </w:t>
-      </w:r>
-      <w:proofErr w:type="gramStart"/>
-      <w:r>
-        <w:t>reset(</w:t>
-      </w:r>
-      <w:proofErr w:type="gramEnd"/>
-      <w:r>
-        <w:t>) method is used to reset an object to its initial state. The</w:t>
+        <w:t>() method returns a Boolean of whether or not the ball is utilizing the game object as a floor (e.g. the ball is sitting on top of the game object). The reset() method is used to reset an object to its initial state. The</w:t>
       </w:r>
       <w:r>
         <w:t xml:space="preserve"> game object abstract class specification is listed below.</w:t>
@@ -2366,15 +2721,7 @@
               <w:pStyle w:val="EmphasisText"/>
             </w:pPr>
             <w:r>
-              <w:t xml:space="preserve">    virtual void </w:t>
-            </w:r>
-            <w:proofErr w:type="gramStart"/>
-            <w:r>
-              <w:t>animate(</w:t>
-            </w:r>
-            <w:proofErr w:type="gramEnd"/>
-            <w:r>
-              <w:t xml:space="preserve">const point3D&amp; </w:t>
+              <w:t xml:space="preserve">    virtual void animate(const point3D&amp; </w:t>
             </w:r>
             <w:proofErr w:type="spellStart"/>
             <w:r>
@@ -2411,15 +2758,7 @@
               <w:pStyle w:val="EmphasisText"/>
             </w:pPr>
             <w:r>
-              <w:t xml:space="preserve">    virtual void </w:t>
-            </w:r>
-            <w:proofErr w:type="gramStart"/>
-            <w:r>
-              <w:t>display(</w:t>
-            </w:r>
-            <w:proofErr w:type="gramEnd"/>
-            <w:r>
-              <w:t>) = 0;</w:t>
+              <w:t xml:space="preserve">    virtual void display() = 0;</w:t>
             </w:r>
           </w:p>
         </w:tc>
@@ -2451,17 +2790,12 @@
               <w:t xml:space="preserve">    virtual point3D </w:t>
             </w:r>
             <w:proofErr w:type="spellStart"/>
-            <w:proofErr w:type="gramStart"/>
             <w:r>
               <w:t>getBallVel</w:t>
             </w:r>
             <w:proofErr w:type="spellEnd"/>
             <w:r>
-              <w:t>(</w:t>
-            </w:r>
-            <w:proofErr w:type="gramEnd"/>
-            <w:r>
-              <w:t xml:space="preserve">const point3D&amp; vel, const point3D&amp; </w:t>
+              <w:t xml:space="preserve">(const point3D&amp; vel, const point3D&amp; </w:t>
             </w:r>
             <w:proofErr w:type="spellStart"/>
             <w:r>
@@ -2501,17 +2835,12 @@
               <w:t xml:space="preserve">    virtual bool </w:t>
             </w:r>
             <w:proofErr w:type="spellStart"/>
-            <w:proofErr w:type="gramStart"/>
             <w:r>
               <w:t>collisionDetected</w:t>
             </w:r>
             <w:proofErr w:type="spellEnd"/>
             <w:r>
-              <w:t>(</w:t>
-            </w:r>
-            <w:proofErr w:type="gramEnd"/>
-            <w:r>
-              <w:t xml:space="preserve">const point3D&amp; vel, const point3D&amp; </w:t>
+              <w:t xml:space="preserve">(const point3D&amp; vel, const point3D&amp; </w:t>
             </w:r>
             <w:proofErr w:type="spellStart"/>
             <w:r>
@@ -2551,17 +2880,12 @@
               <w:t xml:space="preserve">    virtual bool </w:t>
             </w:r>
             <w:proofErr w:type="spellStart"/>
-            <w:proofErr w:type="gramStart"/>
             <w:r>
               <w:t>touchingFloor</w:t>
             </w:r>
             <w:proofErr w:type="spellEnd"/>
             <w:r>
-              <w:t>(</w:t>
-            </w:r>
-            <w:proofErr w:type="gramEnd"/>
-            <w:r>
-              <w:t xml:space="preserve">const point3D&amp; </w:t>
+              <w:t xml:space="preserve">(const point3D&amp; </w:t>
             </w:r>
             <w:proofErr w:type="spellStart"/>
             <w:r>
@@ -2598,15 +2922,7 @@
               <w:pStyle w:val="EmphasisText"/>
             </w:pPr>
             <w:r>
-              <w:t xml:space="preserve">    virtual void </w:t>
-            </w:r>
-            <w:proofErr w:type="gramStart"/>
-            <w:r>
-              <w:t>reset(</w:t>
-            </w:r>
-            <w:proofErr w:type="gramEnd"/>
-            <w:r>
-              <w:t>) = 0;</w:t>
+              <w:t xml:space="preserve">    virtual void reset() = 0;</w:t>
             </w:r>
           </w:p>
         </w:tc>
@@ -2638,15 +2954,7 @@
         <w:pStyle w:val="Content"/>
       </w:pPr>
       <w:r>
-        <w:t xml:space="preserve">Typically, the realization of game objects </w:t>
-      </w:r>
-      <w:proofErr w:type="gramStart"/>
-      <w:r>
-        <w:t>have</w:t>
-      </w:r>
-      <w:proofErr w:type="gramEnd"/>
-      <w:r>
-        <w:t xml:space="preserve"> default constructors deleted and include parameterized constructors to determine the values of the game object (e.g. 3D points of the object, speed of the object, etc.).</w:t>
+        <w:t>Typically, the realization of game objects have default constructors deleted and include parameterized constructors to determine the values of the game object (e.g. 3D points of the object, speed of the object, etc.).</w:t>
       </w:r>
     </w:p>
     <w:p>
@@ -2658,37 +2966,26 @@
       <w:pPr>
         <w:pStyle w:val="Heading2"/>
       </w:pPr>
+      <w:bookmarkStart w:id="5" w:name="_Toc10989334"/>
       <w:r>
         <w:t>Use of game objects in main program</w:t>
       </w:r>
+      <w:bookmarkEnd w:id="5"/>
     </w:p>
     <w:p>
       <w:pPr>
         <w:pStyle w:val="Content"/>
       </w:pPr>
       <w:r>
-        <w:t xml:space="preserve">Game objects are constructed and stored in the mainHeader.cpp globally. A vector of object pointers </w:t>
-      </w:r>
-      <w:proofErr w:type="gramStart"/>
-      <w:r>
-        <w:t>are</w:t>
-      </w:r>
-      <w:proofErr w:type="gramEnd"/>
-      <w:r>
-        <w:t xml:space="preserve"> stored in the same place as the game objects. The pointers to the game objects are added to the vector in the </w:t>
+        <w:t xml:space="preserve">Game objects are constructed and stored in the mainHeader.cpp globally. A vector of object pointers are stored in the same place as the game objects. The pointers to the game objects are added to the vector in the </w:t>
       </w:r>
       <w:proofErr w:type="spellStart"/>
-      <w:proofErr w:type="gramStart"/>
       <w:r>
         <w:t>init</w:t>
       </w:r>
       <w:proofErr w:type="spellEnd"/>
       <w:r>
-        <w:t>(</w:t>
-      </w:r>
-      <w:proofErr w:type="gramEnd"/>
-      <w:r>
-        <w:t>) function in the client program.</w:t>
+        <w:t>() function in the client program.</w:t>
       </w:r>
     </w:p>
     <w:p>
@@ -2701,15 +2998,7 @@
         <w:pStyle w:val="Content"/>
       </w:pPr>
       <w:r>
-        <w:t xml:space="preserve">The </w:t>
-      </w:r>
-      <w:proofErr w:type="gramStart"/>
-      <w:r>
-        <w:t>display(</w:t>
-      </w:r>
-      <w:proofErr w:type="gramEnd"/>
-      <w:r>
-        <w:t>) methods of the game objects are all called in the display() function in main.cpp (code snippet below).</w:t>
+        <w:t>The display() methods of the game objects are all called in the display() function in main.cpp (code snippet below).</w:t>
       </w:r>
     </w:p>
     <w:tbl>
@@ -2778,7 +3067,6 @@
               <w:t xml:space="preserve"> &lt; </w:t>
             </w:r>
             <w:proofErr w:type="spellStart"/>
-            <w:proofErr w:type="gramStart"/>
             <w:r>
               <w:rPr>
                 <w:b w:val="0"/>
@@ -2787,7 +3075,6 @@
               <w:t>objects.size</w:t>
             </w:r>
             <w:proofErr w:type="spellEnd"/>
-            <w:proofErr w:type="gramEnd"/>
             <w:r>
               <w:rPr>
                 <w:b w:val="0"/>
@@ -2849,23 +3136,7 @@
                 <w:b w:val="0"/>
                 <w:bCs w:val="0"/>
               </w:rPr>
-              <w:t>]-&gt;</w:t>
-            </w:r>
-            <w:proofErr w:type="gramStart"/>
-            <w:r>
-              <w:rPr>
-                <w:b w:val="0"/>
-                <w:bCs w:val="0"/>
-              </w:rPr>
-              <w:t>display(</w:t>
-            </w:r>
-            <w:proofErr w:type="gramEnd"/>
-            <w:r>
-              <w:rPr>
-                <w:b w:val="0"/>
-                <w:bCs w:val="0"/>
-              </w:rPr>
-              <w:t>);</w:t>
+              <w:t>]-&gt;display();</w:t>
             </w:r>
           </w:p>
         </w:tc>
@@ -2881,15 +3152,7 @@
         <w:pStyle w:val="Content"/>
       </w:pPr>
       <w:r>
-        <w:t xml:space="preserve">The </w:t>
-      </w:r>
-      <w:proofErr w:type="gramStart"/>
-      <w:r>
-        <w:t>reset(</w:t>
-      </w:r>
-      <w:proofErr w:type="gramEnd"/>
-      <w:r>
-        <w:t xml:space="preserve">) methods of game objects are also called in a similar fashion to above in the </w:t>
+        <w:t xml:space="preserve">The reset() methods of game objects are also called in a similar fashion to above in the </w:t>
       </w:r>
       <w:proofErr w:type="spellStart"/>
       <w:r>
@@ -2910,15 +3173,7 @@
         <w:pStyle w:val="Content"/>
       </w:pPr>
       <w:r>
-        <w:t xml:space="preserve">In the </w:t>
-      </w:r>
-      <w:proofErr w:type="gramStart"/>
-      <w:r>
-        <w:t>animate(</w:t>
-      </w:r>
-      <w:proofErr w:type="gramEnd"/>
-      <w:r>
-        <w:t xml:space="preserve">) function in main.cpp, </w:t>
+        <w:t xml:space="preserve">In the animate() function in main.cpp, </w:t>
       </w:r>
       <w:r>
         <w:t>the animate() function for each game object is called (code snippet below).</w:t>
@@ -2990,7 +3245,6 @@
               <w:t xml:space="preserve"> &lt; </w:t>
             </w:r>
             <w:proofErr w:type="spellStart"/>
-            <w:proofErr w:type="gramStart"/>
             <w:r>
               <w:rPr>
                 <w:b w:val="0"/>
@@ -2999,7 +3253,6 @@
               <w:t>objects.size</w:t>
             </w:r>
             <w:proofErr w:type="spellEnd"/>
-            <w:proofErr w:type="gramEnd"/>
             <w:r>
               <w:rPr>
                 <w:b w:val="0"/>
@@ -3068,18 +3321,9 @@
                 <w:b w:val="0"/>
                 <w:bCs w:val="0"/>
               </w:rPr>
-              <w:t>]-&gt;</w:t>
-            </w:r>
-            <w:proofErr w:type="gramStart"/>
-            <w:r>
-              <w:rPr>
-                <w:b w:val="0"/>
-                <w:bCs w:val="0"/>
-              </w:rPr>
-              <w:t>animate(</w:t>
-            </w:r>
-            <w:proofErr w:type="spellStart"/>
-            <w:proofErr w:type="gramEnd"/>
+              <w:t>]-&gt;animate(</w:t>
+            </w:r>
+            <w:proofErr w:type="spellStart"/>
             <w:r>
               <w:rPr>
                 <w:b w:val="0"/>
@@ -3141,44 +3385,26 @@
         <w:pStyle w:val="Content"/>
       </w:pPr>
       <w:r>
-        <w:t xml:space="preserve">Later in the same </w:t>
-      </w:r>
-      <w:proofErr w:type="gramStart"/>
-      <w:r>
-        <w:t>animate(</w:t>
-      </w:r>
-      <w:proofErr w:type="gramEnd"/>
-      <w:r>
-        <w:t xml:space="preserve">) function in main.cpp, after the ball’s velocity has been calculated based on player input and external forces, the </w:t>
+        <w:t xml:space="preserve">Later in the same animate() function in main.cpp, after the ball’s velocity has been calculated based on player input and external forces, the </w:t>
       </w:r>
       <w:r>
         <w:t xml:space="preserve">methods from the game objects are used to calculate collision detections. The vector holding the pointers to game objects are iterated through. Each iteration checks if a game object has a collision with the </w:t>
       </w:r>
       <w:proofErr w:type="spellStart"/>
-      <w:proofErr w:type="gramStart"/>
       <w:r>
         <w:t>collisionDetected</w:t>
       </w:r>
       <w:proofErr w:type="spellEnd"/>
       <w:r>
-        <w:t>(</w:t>
-      </w:r>
-      <w:proofErr w:type="gramEnd"/>
-      <w:r>
-        <w:t xml:space="preserve">) method. If the method returns true, the </w:t>
+        <w:t xml:space="preserve">() method. If the method returns true, the </w:t>
       </w:r>
       <w:proofErr w:type="spellStart"/>
-      <w:proofErr w:type="gramStart"/>
       <w:r>
         <w:t>getBallVel</w:t>
       </w:r>
       <w:proofErr w:type="spellEnd"/>
       <w:r>
-        <w:t>(</w:t>
-      </w:r>
-      <w:proofErr w:type="gramEnd"/>
-      <w:r>
-        <w:t>) method of the game object is called and the return value is noted. If any collision is detected, the ball’s velocity is set to the average ball velocity calculated by the various game objects the ball collided with (code snippet below).</w:t>
+        <w:t>() method of the game object is called and the return value is noted. If any collision is detected, the ball’s velocity is set to the average ball velocity calculated by the various game objects the ball collided with (code snippet below).</w:t>
       </w:r>
     </w:p>
     <w:tbl>
@@ -3247,7 +3473,6 @@
               <w:t xml:space="preserve"> &lt; </w:t>
             </w:r>
             <w:proofErr w:type="spellStart"/>
-            <w:proofErr w:type="gramStart"/>
             <w:r>
               <w:rPr>
                 <w:b w:val="0"/>
@@ -3256,7 +3481,6 @@
               <w:t>objects.size</w:t>
             </w:r>
             <w:proofErr w:type="spellEnd"/>
-            <w:proofErr w:type="gramEnd"/>
             <w:r>
               <w:rPr>
                 <w:b w:val="0"/>
@@ -3345,7 +3569,6 @@
               <w:t>]-&gt;</w:t>
             </w:r>
             <w:proofErr w:type="spellStart"/>
-            <w:proofErr w:type="gramStart"/>
             <w:r>
               <w:rPr>
                 <w:b w:val="0"/>
@@ -3362,7 +3585,6 @@
               <w:t>(</w:t>
             </w:r>
             <w:proofErr w:type="spellStart"/>
-            <w:proofErr w:type="gramEnd"/>
             <w:r>
               <w:rPr>
                 <w:b w:val="0"/>
@@ -3491,7 +3713,6 @@
               <w:t>]-&gt;</w:t>
             </w:r>
             <w:proofErr w:type="spellStart"/>
-            <w:proofErr w:type="gramStart"/>
             <w:r>
               <w:rPr>
                 <w:b w:val="0"/>
@@ -3508,7 +3729,6 @@
               <w:t>(</w:t>
             </w:r>
             <w:proofErr w:type="spellStart"/>
-            <w:proofErr w:type="gramEnd"/>
             <w:r>
               <w:rPr>
                 <w:b w:val="0"/>
@@ -4113,7 +4333,6 @@
               <w:t xml:space="preserve">    </w:t>
             </w:r>
             <w:proofErr w:type="spellStart"/>
-            <w:proofErr w:type="gramStart"/>
             <w:r>
               <w:rPr>
                 <w:b w:val="0"/>
@@ -4122,7 +4341,6 @@
               <w:t>ball.currVel.x</w:t>
             </w:r>
             <w:proofErr w:type="spellEnd"/>
-            <w:proofErr w:type="gramEnd"/>
             <w:r>
               <w:rPr>
                 <w:b w:val="0"/>
@@ -4171,7 +4389,6 @@
               <w:t xml:space="preserve">    </w:t>
             </w:r>
             <w:proofErr w:type="spellStart"/>
-            <w:proofErr w:type="gramStart"/>
             <w:r>
               <w:rPr>
                 <w:b w:val="0"/>
@@ -4180,7 +4397,6 @@
               <w:t>ball.currVel.y</w:t>
             </w:r>
             <w:proofErr w:type="spellEnd"/>
-            <w:proofErr w:type="gramEnd"/>
             <w:r>
               <w:rPr>
                 <w:b w:val="0"/>
@@ -4229,7 +4445,6 @@
               <w:t xml:space="preserve">    </w:t>
             </w:r>
             <w:proofErr w:type="spellStart"/>
-            <w:proofErr w:type="gramStart"/>
             <w:r>
               <w:rPr>
                 <w:b w:val="0"/>
@@ -4238,7 +4453,6 @@
               <w:t>ball.currVel.z</w:t>
             </w:r>
             <w:proofErr w:type="spellEnd"/>
-            <w:proofErr w:type="gramEnd"/>
             <w:r>
               <w:rPr>
                 <w:b w:val="0"/>
@@ -4303,25 +4517,12 @@
         <w:t xml:space="preserve">The </w:t>
       </w:r>
       <w:proofErr w:type="spellStart"/>
-      <w:proofErr w:type="gramStart"/>
       <w:r>
         <w:t>touchingFloor</w:t>
       </w:r>
       <w:proofErr w:type="spellEnd"/>
       <w:r>
-        <w:t>(</w:t>
-      </w:r>
-      <w:proofErr w:type="gramEnd"/>
-      <w:r>
-        <w:t xml:space="preserve">) method of game objects is also utilized. This is utilized in the </w:t>
-      </w:r>
-      <w:proofErr w:type="gramStart"/>
-      <w:r>
-        <w:t>keyboard(</w:t>
-      </w:r>
-      <w:proofErr w:type="gramEnd"/>
-      <w:r>
-        <w:t xml:space="preserve">) function in main.cpp to make sure to only initialize a jump </w:t>
+        <w:t xml:space="preserve">() method of game objects is also utilized. This is utilized in the keyboard() function in main.cpp to make sure to only initialize a jump </w:t>
       </w:r>
       <w:r>
         <w:t xml:space="preserve">when touching a game object as a floor </w:t>
@@ -4423,7 +4624,6 @@
               <w:t xml:space="preserve">    </w:t>
             </w:r>
             <w:proofErr w:type="spellStart"/>
-            <w:proofErr w:type="gramStart"/>
             <w:r>
               <w:rPr>
                 <w:b w:val="0"/>
@@ -4432,7 +4632,6 @@
               <w:t>ball.moveDir.posY</w:t>
             </w:r>
             <w:proofErr w:type="spellEnd"/>
-            <w:proofErr w:type="gramEnd"/>
             <w:r>
               <w:rPr>
                 <w:b w:val="0"/>
@@ -4521,7 +4720,6 @@
               <w:t xml:space="preserve"> &lt; </w:t>
             </w:r>
             <w:proofErr w:type="spellStart"/>
-            <w:proofErr w:type="gramStart"/>
             <w:r>
               <w:rPr>
                 <w:b w:val="0"/>
@@ -4530,7 +4728,6 @@
               <w:t>objects.size</w:t>
             </w:r>
             <w:proofErr w:type="spellEnd"/>
-            <w:proofErr w:type="gramEnd"/>
             <w:r>
               <w:rPr>
                 <w:b w:val="0"/>
@@ -4619,7 +4816,6 @@
               <w:t xml:space="preserve">        </w:t>
             </w:r>
             <w:proofErr w:type="spellStart"/>
-            <w:proofErr w:type="gramStart"/>
             <w:r>
               <w:rPr>
                 <w:b w:val="0"/>
@@ -4628,7 +4824,6 @@
               <w:t>ball.moveDir.posY</w:t>
             </w:r>
             <w:proofErr w:type="spellEnd"/>
-            <w:proofErr w:type="gramEnd"/>
             <w:r>
               <w:rPr>
                 <w:b w:val="0"/>
@@ -4790,7 +4985,6 @@
               <w:t xml:space="preserve">    if (</w:t>
             </w:r>
             <w:proofErr w:type="spellStart"/>
-            <w:proofErr w:type="gramStart"/>
             <w:r>
               <w:rPr>
                 <w:b w:val="0"/>
@@ -4799,7 +4993,6 @@
               <w:t>ball.moveDir.posY</w:t>
             </w:r>
             <w:proofErr w:type="spellEnd"/>
-            <w:proofErr w:type="gramEnd"/>
             <w:r>
               <w:rPr>
                 <w:b w:val="0"/>
@@ -4856,7 +5049,6 @@
               <w:t xml:space="preserve">        </w:t>
             </w:r>
             <w:proofErr w:type="spellStart"/>
-            <w:proofErr w:type="gramStart"/>
             <w:r>
               <w:rPr>
                 <w:b w:val="0"/>
@@ -4865,7 +5057,6 @@
               <w:t>ball.jumpStartH</w:t>
             </w:r>
             <w:proofErr w:type="spellEnd"/>
-            <w:proofErr w:type="gramEnd"/>
             <w:r>
               <w:rPr>
                 <w:b w:val="0"/>
@@ -4953,40 +5144,29 @@
       <w:pPr>
         <w:pStyle w:val="Heading1"/>
       </w:pPr>
-      <w:bookmarkStart w:id="2" w:name="_Toc10815724"/>
+      <w:bookmarkStart w:id="6" w:name="_Toc10989335"/>
       <w:r>
         <w:lastRenderedPageBreak/>
         <w:t>Physics Simulations</w:t>
       </w:r>
-      <w:bookmarkEnd w:id="2"/>
+      <w:bookmarkEnd w:id="6"/>
     </w:p>
     <w:p>
       <w:pPr>
         <w:pStyle w:val="Heading2"/>
       </w:pPr>
-      <w:bookmarkStart w:id="3" w:name="_Toc10815725"/>
-      <w:r>
-        <w:t xml:space="preserve">General </w:t>
-      </w:r>
-      <w:bookmarkEnd w:id="3"/>
-      <w:r>
-        <w:t>ball movement</w:t>
-      </w:r>
+      <w:bookmarkStart w:id="7" w:name="_Toc10989336"/>
+      <w:r>
+        <w:t>General ball movement</w:t>
+      </w:r>
+      <w:bookmarkEnd w:id="7"/>
     </w:p>
     <w:p>
       <w:pPr>
         <w:pStyle w:val="Content"/>
       </w:pPr>
       <w:r>
-        <w:t xml:space="preserve">The ball’s coordinates </w:t>
-      </w:r>
-      <w:proofErr w:type="gramStart"/>
-      <w:r>
-        <w:t>is</w:t>
-      </w:r>
-      <w:proofErr w:type="gramEnd"/>
-      <w:r>
-        <w:t xml:space="preserve"> determined by taking the ball’s previous coordinates from the program’s last tick and adding on the ball’s current calculated velocity, which is determined from a variety of factors.</w:t>
+        <w:t>The ball’s coordinates is determined by taking the ball’s previous coordinates from the program’s last tick and adding on the ball’s current calculated velocity, which is determined from a variety of factors.</w:t>
       </w:r>
       <w:r>
         <w:t xml:space="preserve"> To start off with, the current velocity is initially set to the ball’s previous velocity from the previous tick.</w:t>
@@ -5001,9 +5181,11 @@
       <w:pPr>
         <w:pStyle w:val="Heading2"/>
       </w:pPr>
+      <w:bookmarkStart w:id="8" w:name="_Toc10989337"/>
       <w:r>
         <w:t>Ball movement from player interaction</w:t>
       </w:r>
+      <w:bookmarkEnd w:id="8"/>
     </w:p>
     <w:p>
       <w:pPr>
@@ -5032,15 +5214,7 @@
         <w:t xml:space="preserve"> on both the X and Z axis. In the case of moving the ball up from jumping (assuming that</w:t>
       </w:r>
       <w:r>
-        <w:t xml:space="preserve"> the input is validated by the </w:t>
-      </w:r>
-      <w:proofErr w:type="gramStart"/>
-      <w:r>
-        <w:t>keyboard(</w:t>
-      </w:r>
-      <w:proofErr w:type="gramEnd"/>
-      <w:r>
-        <w:t xml:space="preserve">) function), the calculation is similar. The equation is </w:t>
+        <w:t xml:space="preserve"> the input is validated by the keyboard() function), the calculation is similar. The equation is </w:t>
       </w:r>
       <w:proofErr w:type="spellStart"/>
       <w:r>
@@ -5093,7 +5267,6 @@
               <w:t>if (</w:t>
             </w:r>
             <w:proofErr w:type="spellStart"/>
-            <w:proofErr w:type="gramStart"/>
             <w:r>
               <w:rPr>
                 <w:b w:val="0"/>
@@ -5102,7 +5275,6 @@
               <w:t>ball.moveDir.posY</w:t>
             </w:r>
             <w:proofErr w:type="spellEnd"/>
-            <w:proofErr w:type="gramEnd"/>
             <w:r>
               <w:rPr>
                 <w:b w:val="0"/>
@@ -5183,7 +5355,6 @@
               <w:t xml:space="preserve">    </w:t>
             </w:r>
             <w:proofErr w:type="spellStart"/>
-            <w:proofErr w:type="gramStart"/>
             <w:r>
               <w:rPr>
                 <w:b w:val="0"/>
@@ -5192,7 +5363,6 @@
               <w:t>ball.currVel.y</w:t>
             </w:r>
             <w:proofErr w:type="spellEnd"/>
-            <w:proofErr w:type="gramEnd"/>
             <w:r>
               <w:rPr>
                 <w:b w:val="0"/>
@@ -5281,7 +5451,6 @@
               <w:t xml:space="preserve">    </w:t>
             </w:r>
             <w:proofErr w:type="spellStart"/>
-            <w:proofErr w:type="gramStart"/>
             <w:r>
               <w:rPr>
                 <w:b w:val="0"/>
@@ -5290,7 +5459,6 @@
               <w:t>ball.moveDir.posY</w:t>
             </w:r>
             <w:proofErr w:type="spellEnd"/>
-            <w:proofErr w:type="gramEnd"/>
             <w:r>
               <w:rPr>
                 <w:b w:val="0"/>
@@ -5319,11 +5487,11 @@
       <w:pPr>
         <w:pStyle w:val="Heading2"/>
       </w:pPr>
-      <w:bookmarkStart w:id="4" w:name="_Toc10815726"/>
+      <w:bookmarkStart w:id="9" w:name="_Toc10989338"/>
       <w:r>
         <w:t>External forces</w:t>
       </w:r>
-      <w:bookmarkEnd w:id="4"/>
+      <w:bookmarkEnd w:id="9"/>
     </w:p>
     <w:p>
       <w:pPr>
@@ -5370,17 +5538,12 @@
         <w:t xml:space="preserve">Wind resistance is also calculated. This is done in the </w:t>
       </w:r>
       <w:proofErr w:type="spellStart"/>
-      <w:proofErr w:type="gramStart"/>
       <w:r>
         <w:t>windResistance</w:t>
       </w:r>
       <w:proofErr w:type="spellEnd"/>
       <w:r>
-        <w:t>(</w:t>
-      </w:r>
-      <w:proofErr w:type="gramEnd"/>
-      <w:r>
-        <w:t>) function in main.cpp, which simply applies a coefficient to the ball’s current velocity that should be lower than 1 to slow down the ball’s velocity.</w:t>
+        <w:t>() function in main.cpp, which simply applies a coefficient to the ball’s current velocity that should be lower than 1 to slow down the ball’s velocity.</w:t>
       </w:r>
     </w:p>
     <w:p>
@@ -5397,21 +5560,21 @@
       <w:pPr>
         <w:pStyle w:val="Heading2"/>
       </w:pPr>
-      <w:bookmarkStart w:id="5" w:name="_Toc10815727"/>
+      <w:bookmarkStart w:id="10" w:name="_Toc10989339"/>
       <w:r>
         <w:t>Collision detection</w:t>
       </w:r>
-      <w:bookmarkEnd w:id="5"/>
+      <w:bookmarkEnd w:id="10"/>
     </w:p>
     <w:p>
       <w:pPr>
         <w:pStyle w:val="Heading3"/>
       </w:pPr>
-      <w:bookmarkStart w:id="6" w:name="_Toc10815728"/>
+      <w:bookmarkStart w:id="11" w:name="_Toc10989340"/>
       <w:r>
         <w:t>Platform and wall collision detection</w:t>
       </w:r>
-      <w:bookmarkEnd w:id="6"/>
+      <w:bookmarkEnd w:id="11"/>
     </w:p>
     <w:p/>
     <w:p>
@@ -5707,23 +5870,7 @@
                 <w:b w:val="0"/>
                 <w:bCs w:val="0"/>
               </w:rPr>
-              <w:t xml:space="preserve"> - (radius / X_Z_COLLISION_MARGIN)) &lt;= </w:t>
-            </w:r>
-            <w:proofErr w:type="gramStart"/>
-            <w:r>
-              <w:rPr>
-                <w:b w:val="0"/>
-                <w:bCs w:val="0"/>
-              </w:rPr>
-              <w:t>std::</w:t>
-            </w:r>
-            <w:proofErr w:type="gramEnd"/>
-            <w:r>
-              <w:rPr>
-                <w:b w:val="0"/>
-                <w:bCs w:val="0"/>
-              </w:rPr>
-              <w:t>max(axis2Min, axis2Max) &amp;&amp;</w:t>
+              <w:t xml:space="preserve"> - (radius / X_Z_COLLISION_MARGIN)) &lt;= std::max(axis2Min, axis2Max) &amp;&amp;</w:t>
             </w:r>
           </w:p>
         </w:tc>
@@ -5763,23 +5910,7 @@
                 <w:b w:val="0"/>
                 <w:bCs w:val="0"/>
               </w:rPr>
-              <w:t xml:space="preserve"> + (radius / X_Z_COLLISION_MARGIN)) &gt;= </w:t>
-            </w:r>
-            <w:proofErr w:type="gramStart"/>
-            <w:r>
-              <w:rPr>
-                <w:b w:val="0"/>
-                <w:bCs w:val="0"/>
-              </w:rPr>
-              <w:t>std::</w:t>
-            </w:r>
-            <w:proofErr w:type="gramEnd"/>
-            <w:r>
-              <w:rPr>
-                <w:b w:val="0"/>
-                <w:bCs w:val="0"/>
-              </w:rPr>
-              <w:t>min(axis2Min, axis2Max) )</w:t>
+              <w:t xml:space="preserve"> + (radius / X_Z_COLLISION_MARGIN)) &gt;= std::min(axis2Min, axis2Max) )</w:t>
             </w:r>
           </w:p>
         </w:tc>
@@ -5867,23 +5998,7 @@
                 <w:b w:val="0"/>
                 <w:bCs w:val="0"/>
               </w:rPr>
-              <w:t xml:space="preserve"> - (radius / X_Z_COLLISION_MARGIN)) &lt;= </w:t>
-            </w:r>
-            <w:proofErr w:type="gramStart"/>
-            <w:r>
-              <w:rPr>
-                <w:b w:val="0"/>
-                <w:bCs w:val="0"/>
-              </w:rPr>
-              <w:t>std::</w:t>
-            </w:r>
-            <w:proofErr w:type="gramEnd"/>
-            <w:r>
-              <w:rPr>
-                <w:b w:val="0"/>
-                <w:bCs w:val="0"/>
-              </w:rPr>
-              <w:t>max(axis3Min, axis3Max) &amp;&amp;</w:t>
+              <w:t xml:space="preserve"> - (radius / X_Z_COLLISION_MARGIN)) &lt;= std::max(axis3Min, axis3Max) &amp;&amp;</w:t>
             </w:r>
           </w:p>
         </w:tc>
@@ -5923,23 +6038,7 @@
                 <w:b w:val="0"/>
                 <w:bCs w:val="0"/>
               </w:rPr>
-              <w:t xml:space="preserve"> + (radius / X_Z_COLLISION_MARGIN)) &gt;= </w:t>
-            </w:r>
-            <w:proofErr w:type="gramStart"/>
-            <w:r>
-              <w:rPr>
-                <w:b w:val="0"/>
-                <w:bCs w:val="0"/>
-              </w:rPr>
-              <w:t>std::</w:t>
-            </w:r>
-            <w:proofErr w:type="gramEnd"/>
-            <w:r>
-              <w:rPr>
-                <w:b w:val="0"/>
-                <w:bCs w:val="0"/>
-              </w:rPr>
-              <w:t>min(axis3Min, axis3Max) )</w:t>
+              <w:t xml:space="preserve"> + (radius / X_Z_COLLISION_MARGIN)) &gt;= std::min(axis3Min, axis3Max) )</w:t>
             </w:r>
           </w:p>
         </w:tc>
@@ -6128,7 +6227,6 @@
               <w:t xml:space="preserve">point3D </w:t>
             </w:r>
             <w:proofErr w:type="spellStart"/>
-            <w:proofErr w:type="gramStart"/>
             <w:r>
               <w:rPr>
                 <w:b w:val="0"/>
@@ -6145,7 +6243,6 @@
               <w:t>::</w:t>
             </w:r>
             <w:proofErr w:type="spellStart"/>
-            <w:proofErr w:type="gramEnd"/>
             <w:r>
               <w:rPr>
                 <w:b w:val="0"/>
@@ -6290,7 +6387,6 @@
               <w:t xml:space="preserve">    if (</w:t>
             </w:r>
             <w:proofErr w:type="spellStart"/>
-            <w:proofErr w:type="gramStart"/>
             <w:r>
               <w:rPr>
                 <w:b w:val="0"/>
@@ -6304,15 +6400,7 @@
                 <w:b w:val="0"/>
                 <w:bCs w:val="0"/>
               </w:rPr>
-              <w:t>(</w:t>
-            </w:r>
-            <w:proofErr w:type="gramEnd"/>
-            <w:r>
-              <w:rPr>
-                <w:b w:val="0"/>
-                <w:bCs w:val="0"/>
-              </w:rPr>
-              <w:t xml:space="preserve">vel, </w:t>
+              <w:t xml:space="preserve">(vel, </w:t>
             </w:r>
             <w:proofErr w:type="spellStart"/>
             <w:r>
@@ -6392,18 +6480,9 @@
                 <w:b w:val="0"/>
                 <w:bCs w:val="0"/>
               </w:rPr>
-              <w:t xml:space="preserve"> = </w:t>
-            </w:r>
-            <w:proofErr w:type="gramStart"/>
-            <w:r>
-              <w:rPr>
-                <w:b w:val="0"/>
-                <w:bCs w:val="0"/>
-              </w:rPr>
-              <w:t>-(</w:t>
-            </w:r>
-            <w:proofErr w:type="spellStart"/>
-            <w:proofErr w:type="gramEnd"/>
+              <w:t xml:space="preserve"> = -(</w:t>
+            </w:r>
+            <w:proofErr w:type="spellStart"/>
             <w:r>
               <w:rPr>
                 <w:b w:val="0"/>
@@ -8973,15 +9052,7 @@
         <w:pStyle w:val="Content"/>
       </w:pPr>
       <w:r>
-        <w:t xml:space="preserve">To see how the velocity is calculated after colliding with one or more objects, please refer to “Use of game objects in main program” section </w:t>
-      </w:r>
-      <w:proofErr w:type="gramStart"/>
-      <w:r>
-        <w:t>under  the</w:t>
-      </w:r>
-      <w:proofErr w:type="gramEnd"/>
-      <w:r>
-        <w:t xml:space="preserve"> “Program Structure” chapter.</w:t>
+        <w:t>To see how the velocity is calculated after colliding with one or more objects, please refer to “Use of game objects in main program” section under  the “Program Structure” chapter.</w:t>
       </w:r>
     </w:p>
     <w:p/>
@@ -8989,11 +9060,11 @@
       <w:pPr>
         <w:pStyle w:val="Heading3"/>
       </w:pPr>
-      <w:bookmarkStart w:id="7" w:name="_Toc10815729"/>
+      <w:bookmarkStart w:id="12" w:name="_Toc10989341"/>
       <w:r>
         <w:t>Coin collision detection</w:t>
       </w:r>
-      <w:bookmarkEnd w:id="7"/>
+      <w:bookmarkEnd w:id="12"/>
     </w:p>
     <w:p>
       <w:pPr>
@@ -9029,22 +9100,22 @@
       <w:pPr>
         <w:pStyle w:val="Heading1"/>
       </w:pPr>
-      <w:bookmarkStart w:id="8" w:name="_Toc10815730"/>
+      <w:bookmarkStart w:id="13" w:name="_Toc10989342"/>
       <w:r>
         <w:lastRenderedPageBreak/>
         <w:t>Animation</w:t>
       </w:r>
-      <w:bookmarkEnd w:id="8"/>
+      <w:bookmarkEnd w:id="13"/>
     </w:p>
     <w:p>
       <w:pPr>
         <w:pStyle w:val="Heading2"/>
       </w:pPr>
-      <w:bookmarkStart w:id="9" w:name="_Toc10815731"/>
+      <w:bookmarkStart w:id="14" w:name="_Toc10989343"/>
       <w:r>
         <w:t>Ball animation</w:t>
       </w:r>
-      <w:bookmarkEnd w:id="9"/>
+      <w:bookmarkEnd w:id="14"/>
     </w:p>
     <w:p>
       <w:pPr>
@@ -9094,7 +9165,6 @@
         <w:t xml:space="preserve"> is first converted into milliseconds and then the ball is checked to see if it is moving in either or both, X and Z directions. For example, if moving in the X direction, then the ball object’s rotation axis is set to Y (if it were moving in the Z direction, the rotation axis would be set to X). The angle to be rotated by is then calculated by multiplying the current velocity in the direction of movement to the milliseconds passed and then adding that to the previously stored rotation angle. This means the ball will continue to rotate until movement in a direction ceases, and then the rotation angle is reset to 0. When the ball’s display function, </w:t>
       </w:r>
       <w:proofErr w:type="spellStart"/>
-      <w:proofErr w:type="gramStart"/>
       <w:r>
         <w:rPr>
           <w:i/>
@@ -9106,14 +9176,7 @@
         <w:rPr>
           <w:i/>
         </w:rPr>
-        <w:t>(</w:t>
-      </w:r>
-      <w:proofErr w:type="gramEnd"/>
-      <w:r>
-        <w:rPr>
-          <w:i/>
-        </w:rPr>
-        <w:t>)</w:t>
+        <w:t>()</w:t>
       </w:r>
       <w:r>
         <w:t xml:space="preserve"> is called in the animation process, the ball is rotated using </w:t>
@@ -9145,11 +9208,11 @@
       <w:pPr>
         <w:pStyle w:val="Heading2"/>
       </w:pPr>
-      <w:bookmarkStart w:id="10" w:name="_Toc10815732"/>
+      <w:bookmarkStart w:id="15" w:name="_Toc10989344"/>
       <w:r>
         <w:t>Camera</w:t>
       </w:r>
-      <w:bookmarkEnd w:id="10"/>
+      <w:bookmarkEnd w:id="15"/>
     </w:p>
     <w:p>
       <w:pPr>
@@ -9172,7 +9235,6 @@
         <w:t xml:space="preserve"> camera system is closely tied to the ball’s movement. It is controlled by the </w:t>
       </w:r>
       <w:proofErr w:type="spellStart"/>
-      <w:proofErr w:type="gramStart"/>
       <w:r>
         <w:rPr>
           <w:i/>
@@ -9184,14 +9246,7 @@
         <w:rPr>
           <w:i/>
         </w:rPr>
-        <w:t>(</w:t>
-      </w:r>
-      <w:proofErr w:type="gramEnd"/>
-      <w:r>
-        <w:rPr>
-          <w:i/>
-        </w:rPr>
-        <w:t>)</w:t>
+        <w:t>()</w:t>
       </w:r>
       <w:r>
         <w:t xml:space="preserve"> function which is called in the </w:t>
@@ -9206,7 +9261,6 @@
         <w:t xml:space="preserve"> function, meaning the look at coordinates are updated on every animation tick of the program. The parameters given to </w:t>
       </w:r>
       <w:proofErr w:type="spellStart"/>
-      <w:proofErr w:type="gramStart"/>
       <w:r>
         <w:rPr>
           <w:i/>
@@ -9218,14 +9272,7 @@
         <w:rPr>
           <w:i/>
         </w:rPr>
-        <w:t>(</w:t>
-      </w:r>
-      <w:proofErr w:type="gramEnd"/>
-      <w:r>
-        <w:rPr>
-          <w:i/>
-        </w:rPr>
-        <w:t>)</w:t>
+        <w:t>()</w:t>
       </w:r>
       <w:r>
         <w:t xml:space="preserve"> are the ball’s current x, y, and z position. The camera’s base is set to the ball’s position but with 1000 added to the y component and 1000 subtracted from the z component. This means the camera’s base is vertically up and horizontally behind the ball. The look at parameters are just the ball’s current x, y and z position, so the ball is always </w:t>
@@ -9293,24 +9340,14 @@
       <w:r>
         <w:t xml:space="preserve">illustration of relative camera position </w:t>
       </w:r>
-      <w:r>
-        <w:fldChar w:fldCharType="begin"/>
-      </w:r>
-      <w:r>
-        <w:instrText xml:space="preserve"> SEQ illustration_of_relative_camera_position \* ARABIC </w:instrText>
-      </w:r>
-      <w:r>
-        <w:fldChar w:fldCharType="separate"/>
-      </w:r>
-      <w:r>
-        <w:rPr>
-          <w:noProof/>
-        </w:rPr>
-        <w:t>1</w:t>
-      </w:r>
-      <w:r>
-        <w:fldChar w:fldCharType="end"/>
-      </w:r>
+      <w:fldSimple w:instr=" SEQ illustration_of_relative_camera_position \* ARABIC ">
+        <w:r>
+          <w:rPr>
+            <w:noProof/>
+          </w:rPr>
+          <w:t>1</w:t>
+        </w:r>
+      </w:fldSimple>
     </w:p>
     <w:p>
       <w:pPr>
@@ -9321,11 +9358,11 @@
       <w:pPr>
         <w:pStyle w:val="Heading2"/>
       </w:pPr>
-      <w:bookmarkStart w:id="11" w:name="_Toc10815733"/>
+      <w:bookmarkStart w:id="16" w:name="_Toc10989345"/>
       <w:r>
         <w:t>Moving platforms</w:t>
       </w:r>
-      <w:bookmarkEnd w:id="11"/>
+      <w:bookmarkEnd w:id="16"/>
     </w:p>
     <w:p>
       <w:pPr>
@@ -9334,23 +9371,6 @@
       <w:r>
         <w:t xml:space="preserve">On creation, moving platforms are assigned a maximum distance they should travel from their origin in the x plane in which they move as well as a Boolean for which direction they are currently moving in, when the platform is constructed. Also given to the constructor is the platform’s speed per millisecond and original coordinates of its corners. In the main </w:t>
       </w:r>
-      <w:proofErr w:type="gramStart"/>
-      <w:r>
-        <w:rPr>
-          <w:i/>
-        </w:rPr>
-        <w:t>animate(</w:t>
-      </w:r>
-      <w:proofErr w:type="gramEnd"/>
-      <w:r>
-        <w:rPr>
-          <w:i/>
-        </w:rPr>
-        <w:t>)</w:t>
-      </w:r>
-      <w:r>
-        <w:t xml:space="preserve"> function, each object’s respective </w:t>
-      </w:r>
       <w:r>
         <w:rPr>
           <w:i/>
@@ -9358,6 +9378,15 @@
         <w:t>animate()</w:t>
       </w:r>
       <w:r>
+        <w:t xml:space="preserve"> function, each object’s respective </w:t>
+      </w:r>
+      <w:r>
+        <w:rPr>
+          <w:i/>
+        </w:rPr>
+        <w:t>animate()</w:t>
+      </w:r>
+      <w:r>
         <w:t xml:space="preserve"> function is called and the </w:t>
       </w:r>
       <w:proofErr w:type="spellStart"/>
@@ -9388,19 +9417,11 @@
       <w:r>
         <w:t xml:space="preserve">. This value is either added or subtracted to platform’s corner coordinates depending on the direction of movement. Every time </w:t>
       </w:r>
-      <w:proofErr w:type="gramStart"/>
       <w:r>
         <w:rPr>
           <w:i/>
         </w:rPr>
-        <w:t>display(</w:t>
-      </w:r>
-      <w:proofErr w:type="gramEnd"/>
-      <w:r>
-        <w:rPr>
-          <w:i/>
-        </w:rPr>
-        <w:t>)</w:t>
+        <w:t>display()</w:t>
       </w:r>
       <w:r>
         <w:t xml:space="preserve"> is called, the platform will draw itself with new coordinates, animating the platform. These coordinates are also used for collision detection in another function for a continually updated collision system.</w:t>
@@ -9459,48 +9480,32 @@
       <w:r>
         <w:t xml:space="preserve">Illustration of platform movement </w:t>
       </w:r>
-      <w:r>
-        <w:fldChar w:fldCharType="begin"/>
-      </w:r>
-      <w:r>
-        <w:instrText xml:space="preserve"> SEQ Illustration_of_platform_movement \* ARABIC </w:instrText>
-      </w:r>
-      <w:r>
-        <w:fldChar w:fldCharType="separate"/>
-      </w:r>
-      <w:r>
-        <w:rPr>
-          <w:noProof/>
-        </w:rPr>
-        <w:t>1</w:t>
-      </w:r>
-      <w:r>
-        <w:fldChar w:fldCharType="end"/>
-      </w:r>
+      <w:fldSimple w:instr=" SEQ Illustration_of_platform_movement \* ARABIC ">
+        <w:r>
+          <w:rPr>
+            <w:noProof/>
+          </w:rPr>
+          <w:t>1</w:t>
+        </w:r>
+      </w:fldSimple>
     </w:p>
     <w:p/>
     <w:p>
       <w:pPr>
         <w:pStyle w:val="Heading2"/>
       </w:pPr>
-      <w:bookmarkStart w:id="12" w:name="_Toc10815734"/>
+      <w:bookmarkStart w:id="17" w:name="_Toc10989346"/>
       <w:r>
         <w:t>Moving walls</w:t>
       </w:r>
-      <w:bookmarkEnd w:id="12"/>
+      <w:bookmarkEnd w:id="17"/>
     </w:p>
     <w:p>
       <w:pPr>
         <w:pStyle w:val="Content"/>
       </w:pPr>
       <w:r>
-        <w:t>Moving walls are animated in the same way moving platforms are, but they move in the y</w:t>
-      </w:r>
-      <w:r>
-        <w:t xml:space="preserve"> axis rather than the x axis</w:t>
-      </w:r>
-      <w:r>
-        <w:t>. They are constructed in the same way and have the same directional checks, movement calculation and axis aligned plane manipulation.</w:t>
+        <w:t>Moving walls are animated in the same way moving platforms are, but they move in the y axis rather than the x axis. They are constructed in the same way and have the same directional checks, movement calculation and axis aligned plane manipulation.</w:t>
       </w:r>
     </w:p>
     <w:p/>
@@ -9509,11 +9514,11 @@
       <w:pPr>
         <w:pStyle w:val="Heading2"/>
       </w:pPr>
-      <w:bookmarkStart w:id="13" w:name="_Toc10815735"/>
+      <w:bookmarkStart w:id="18" w:name="_Toc10989347"/>
       <w:r>
         <w:t>Disappearing platforms</w:t>
       </w:r>
-      <w:bookmarkEnd w:id="13"/>
+      <w:bookmarkEnd w:id="18"/>
     </w:p>
     <w:p>
       <w:pPr>
@@ -9533,19 +9538,11 @@
       <w:r>
         <w:t xml:space="preserve"> value that defines how long they remain before they disappear after being touched. The main </w:t>
       </w:r>
-      <w:proofErr w:type="gramStart"/>
       <w:r>
         <w:rPr>
           <w:i/>
         </w:rPr>
-        <w:t>animate(</w:t>
-      </w:r>
-      <w:proofErr w:type="gramEnd"/>
-      <w:r>
-        <w:rPr>
-          <w:i/>
-        </w:rPr>
-        <w:t>)</w:t>
+        <w:t>animate()</w:t>
       </w:r>
       <w:r>
         <w:t xml:space="preserve"> function passes in the ball’s current position, radius and the </w:t>
@@ -9588,7 +9585,6 @@
         <w:t xml:space="preserve"> value is checked to be above 0 and if successful then the </w:t>
       </w:r>
       <w:proofErr w:type="spellStart"/>
-      <w:proofErr w:type="gramStart"/>
       <w:r>
         <w:rPr>
           <w:i/>
@@ -9600,14 +9596,7 @@
         <w:rPr>
           <w:i/>
         </w:rPr>
-        <w:t>(</w:t>
-      </w:r>
-      <w:proofErr w:type="gramEnd"/>
-      <w:r>
-        <w:rPr>
-          <w:i/>
-        </w:rPr>
-        <w:t>)</w:t>
+        <w:t>()</w:t>
       </w:r>
       <w:r>
         <w:t xml:space="preserve"> function is called, using the ball’s position and radius to determine if the ball has touched the disappearing platform. If it has been touched, a Boolean is used to determine the current </w:t>
@@ -9656,19 +9645,11 @@
       <w:r>
         <w:t xml:space="preserve">In the disappearing platform’s </w:t>
       </w:r>
-      <w:proofErr w:type="gramStart"/>
       <w:r>
         <w:rPr>
           <w:i/>
         </w:rPr>
-        <w:t>display(</w:t>
-      </w:r>
-      <w:proofErr w:type="gramEnd"/>
-      <w:r>
-        <w:rPr>
-          <w:i/>
-        </w:rPr>
-        <w:t>)</w:t>
+        <w:t>display()</w:t>
       </w:r>
       <w:r>
         <w:t xml:space="preserve"> function, it is only drawn if it’s </w:t>
@@ -10080,14 +10061,7 @@
         <w:rPr>
           <w:b w:val="0"/>
         </w:rPr>
-        <w:t xml:space="preserve"> </w:t>
-      </w:r>
-      <w:proofErr w:type="gramStart"/>
-      <w:r>
-        <w:rPr>
-          <w:b w:val="0"/>
-        </w:rPr>
-        <w:t>= !</w:t>
+        <w:t xml:space="preserve"> = !</w:t>
       </w:r>
       <w:proofErr w:type="spellStart"/>
       <w:r>
@@ -10097,7 +10071,6 @@
         <w:t>Colour</w:t>
       </w:r>
       <w:proofErr w:type="spellEnd"/>
-      <w:proofErr w:type="gramEnd"/>
     </w:p>
     <w:p>
       <w:pPr>
@@ -10210,12 +10183,12 @@
       <w:pPr>
         <w:pStyle w:val="Heading2"/>
       </w:pPr>
-      <w:bookmarkStart w:id="14" w:name="_Toc10815736"/>
+      <w:bookmarkStart w:id="19" w:name="_Toc10989348"/>
       <w:r>
         <w:lastRenderedPageBreak/>
         <w:t>Coins</w:t>
       </w:r>
-      <w:bookmarkEnd w:id="14"/>
+      <w:bookmarkEnd w:id="19"/>
     </w:p>
     <w:p>
       <w:pPr>
@@ -10224,19 +10197,11 @@
       <w:r>
         <w:t xml:space="preserve">A coin’s animation is called similarly to all other game objects. In the </w:t>
       </w:r>
-      <w:proofErr w:type="gramStart"/>
       <w:r>
         <w:rPr>
           <w:i/>
         </w:rPr>
-        <w:t>animate(</w:t>
-      </w:r>
-      <w:proofErr w:type="gramEnd"/>
-      <w:r>
-        <w:rPr>
-          <w:i/>
-        </w:rPr>
-        <w:t xml:space="preserve">) </w:t>
+        <w:t xml:space="preserve">animate() </w:t>
       </w:r>
       <w:r>
         <w:t xml:space="preserve">function, each object is iterated through and has its relevant </w:t>
@@ -10268,19 +10233,11 @@
       <w:r>
         <w:t xml:space="preserve"> value that is initiated to false. In the coin’s </w:t>
       </w:r>
-      <w:proofErr w:type="gramStart"/>
       <w:r>
         <w:rPr>
           <w:i/>
         </w:rPr>
-        <w:t>animate(</w:t>
-      </w:r>
-      <w:proofErr w:type="gramEnd"/>
-      <w:r>
-        <w:rPr>
-          <w:i/>
-        </w:rPr>
-        <w:t>)</w:t>
+        <w:t>animate()</w:t>
       </w:r>
       <w:r>
         <w:t xml:space="preserve"> function, if </w:t>
@@ -10292,15 +10249,7 @@
         <w:t>collected</w:t>
       </w:r>
       <w:r>
-        <w:t xml:space="preserve"> is equal to false (if the coin has not been collected), then a collision check is run. This collision check takes the ball’s current position and radius which were passed in as parameters and checks the coin’s position, relative to the ball’s position and </w:t>
-      </w:r>
-      <w:proofErr w:type="gramStart"/>
-      <w:r>
-        <w:t>it’s</w:t>
-      </w:r>
-      <w:proofErr w:type="gramEnd"/>
-      <w:r>
-        <w:t xml:space="preserve"> radius for each axis. If a collision is found to have occurred, the </w:t>
+        <w:t xml:space="preserve"> is equal to false (if the coin has not been collected), then a collision check is run. This collision check takes the ball’s current position and radius which were passed in as parameters and checks the coin’s position, relative to the ball’s position and it’s radius for each axis. If a collision is found to have occurred, the </w:t>
       </w:r>
       <w:r>
         <w:rPr>
@@ -10319,22 +10268,22 @@
       <w:pPr>
         <w:pStyle w:val="Heading1"/>
       </w:pPr>
-      <w:bookmarkStart w:id="15" w:name="_Toc10815737"/>
+      <w:bookmarkStart w:id="20" w:name="_Toc10989349"/>
       <w:r>
         <w:lastRenderedPageBreak/>
         <w:t>User Guide</w:t>
       </w:r>
-      <w:bookmarkEnd w:id="15"/>
+      <w:bookmarkEnd w:id="20"/>
     </w:p>
     <w:p>
       <w:pPr>
         <w:pStyle w:val="Heading2"/>
       </w:pPr>
-      <w:bookmarkStart w:id="16" w:name="_Toc10815738"/>
+      <w:bookmarkStart w:id="21" w:name="_Toc10989350"/>
       <w:r>
         <w:t>Program setup</w:t>
       </w:r>
-      <w:bookmarkEnd w:id="16"/>
+      <w:bookmarkEnd w:id="21"/>
     </w:p>
     <w:p>
       <w:pPr>
@@ -10388,15 +10337,7 @@
       </w:r>
       <w:proofErr w:type="spellEnd"/>
       <w:r>
-        <w:t xml:space="preserve"> in </w:t>
-      </w:r>
-      <w:proofErr w:type="gramStart"/>
-      <w:r>
-        <w:t>Code::</w:t>
-      </w:r>
-      <w:proofErr w:type="gramEnd"/>
-      <w:r>
-        <w:t>Blocks</w:t>
+        <w:t xml:space="preserve"> in Code::Blocks</w:t>
       </w:r>
     </w:p>
     <w:p>
@@ -10447,18 +10388,16 @@
       <w:pPr>
         <w:pStyle w:val="Content"/>
       </w:pPr>
-      <w:bookmarkStart w:id="17" w:name="_GoBack"/>
-      <w:bookmarkEnd w:id="17"/>
     </w:p>
     <w:p>
       <w:pPr>
         <w:pStyle w:val="Heading2"/>
       </w:pPr>
-      <w:bookmarkStart w:id="18" w:name="_Toc10815739"/>
+      <w:bookmarkStart w:id="22" w:name="_Toc10989351"/>
       <w:r>
         <w:t>User controls</w:t>
       </w:r>
-      <w:bookmarkEnd w:id="18"/>
+      <w:bookmarkEnd w:id="22"/>
     </w:p>
     <w:tbl>
       <w:tblPr>
@@ -11223,6 +11162,7 @@
     <w:lsdException w:name="HTML Sample" w:semiHidden="1" w:unhideWhenUsed="1"/>
     <w:lsdException w:name="HTML Typewriter" w:semiHidden="1" w:unhideWhenUsed="1"/>
     <w:lsdException w:name="HTML Variable" w:semiHidden="1" w:unhideWhenUsed="1"/>
+    <w:lsdException w:name="Normal Table" w:semiHidden="1" w:unhideWhenUsed="1"/>
     <w:lsdException w:name="annotation subject" w:semiHidden="1" w:unhideWhenUsed="1"/>
     <w:lsdException w:name="No List" w:semiHidden="1" w:unhideWhenUsed="1"/>
     <w:lsdException w:name="Outline List 1" w:semiHidden="1" w:unhideWhenUsed="1"/>
@@ -11269,8 +11209,10 @@
     <w:lsdException w:name="Table Subtle 2" w:semiHidden="1" w:unhideWhenUsed="1"/>
     <w:lsdException w:name="Table Web 1" w:semiHidden="1" w:unhideWhenUsed="1"/>
     <w:lsdException w:name="Table Web 2" w:semiHidden="1" w:unhideWhenUsed="1"/>
+    <w:lsdException w:name="Table Web 3" w:semiHidden="1" w:unhideWhenUsed="1"/>
     <w:lsdException w:name="Balloon Text" w:semiHidden="1" w:unhideWhenUsed="1"/>
     <w:lsdException w:name="Table Grid" w:uiPriority="1"/>
+    <w:lsdException w:name="Table Theme" w:semiHidden="1" w:unhideWhenUsed="1"/>
     <w:lsdException w:name="Placeholder Text" w:semiHidden="1" w:unhideWhenUsed="1"/>
     <w:lsdException w:name="No Spacing" w:semiHidden="1" w:unhideWhenUsed="1"/>
     <w:lsdException w:name="Light Shading"/>
@@ -11292,6 +11234,7 @@
     <w:lsdException w:name="Light Grid Accent 1"/>
     <w:lsdException w:name="Medium Shading 1 Accent 1"/>
     <w:lsdException w:name="Medium Shading 2 Accent 1"/>
+    <w:lsdException w:name="Medium List 1 Accent 1"/>
     <w:lsdException w:name="Revision" w:semiHidden="1"/>
     <w:lsdException w:name="List Paragraph" w:semiHidden="1" w:uiPriority="34" w:unhideWhenUsed="1" w:qFormat="1"/>
     <w:lsdException w:name="Quote" w:semiHidden="1" w:uiPriority="29" w:unhideWhenUsed="1" w:qFormat="1"/>
@@ -12490,6 +12433,7 @@
   <w:rsids>
     <w:rsidRoot w:val="007E5B15"/>
     <w:rsid w:val="007E5B15"/>
+    <w:rsid w:val="00A869A4"/>
     <w:rsid w:val="00D2773D"/>
   </w:rsids>
   <m:mathPr>
@@ -12636,6 +12580,7 @@
     <w:lsdException w:name="HTML Sample" w:semiHidden="1" w:unhideWhenUsed="1"/>
     <w:lsdException w:name="HTML Typewriter" w:semiHidden="1" w:unhideWhenUsed="1"/>
     <w:lsdException w:name="HTML Variable" w:semiHidden="1" w:unhideWhenUsed="1"/>
+    <w:lsdException w:name="Normal Table" w:semiHidden="1" w:unhideWhenUsed="1"/>
     <w:lsdException w:name="annotation subject" w:semiHidden="1" w:unhideWhenUsed="1"/>
     <w:lsdException w:name="No List" w:semiHidden="1" w:unhideWhenUsed="1"/>
     <w:lsdException w:name="Outline List 1" w:semiHidden="1" w:unhideWhenUsed="1"/>
@@ -12682,8 +12627,10 @@
     <w:lsdException w:name="Table Subtle 2" w:semiHidden="1" w:unhideWhenUsed="1"/>
     <w:lsdException w:name="Table Web 1" w:semiHidden="1" w:unhideWhenUsed="1"/>
     <w:lsdException w:name="Table Web 2" w:semiHidden="1" w:unhideWhenUsed="1"/>
+    <w:lsdException w:name="Table Web 3" w:semiHidden="1" w:unhideWhenUsed="1"/>
     <w:lsdException w:name="Balloon Text" w:semiHidden="1" w:unhideWhenUsed="1"/>
     <w:lsdException w:name="Table Grid" w:uiPriority="39"/>
+    <w:lsdException w:name="Table Theme" w:semiHidden="1" w:unhideWhenUsed="1"/>
     <w:lsdException w:name="Placeholder Text" w:semiHidden="1"/>
     <w:lsdException w:name="No Spacing" w:uiPriority="1" w:qFormat="1"/>
     <w:lsdException w:name="Light Shading" w:uiPriority="60"/>
@@ -13270,7 +13217,7 @@
 </file>
 
 <file path=customXml/itemProps1.xml><?xml version="1.0" encoding="utf-8"?>
-<ds:datastoreItem xmlns:ds="http://schemas.openxmlformats.org/officeDocument/2006/customXml" ds:itemID="{EACFE4DD-F28E-440B-81B6-9CB928135D84}">
+<ds:datastoreItem xmlns:ds="http://schemas.openxmlformats.org/officeDocument/2006/customXml" ds:itemID="{78EA594B-F058-4CD2-840A-B15E893C1B52}">
   <ds:schemaRefs>
     <ds:schemaRef ds:uri="http://schemas.openxmlformats.org/officeDocument/2006/bibliography"/>
   </ds:schemaRefs>

</xml_diff>

<commit_message>
Updated user guide to reflect using the compiled program
</commit_message>
<xml_diff>
--- a/documentation/Report.docx
+++ b/documentation/Report.docx
@@ -490,19 +490,7 @@
               <w:rPr>
                 <w:noProof/>
               </w:rPr>
-              <w:t xml:space="preserve"> </w:t>
-            </w:r>
-            <w:r>
-              <w:rPr>
-                <w:noProof/>
-              </w:rPr>
-              <w:t>–</w:t>
-            </w:r>
-            <w:r>
-              <w:rPr>
-                <w:noProof/>
-              </w:rPr>
-              <w:t xml:space="preserve"> 33274819</w:t>
+              <w:t xml:space="preserve"> – 33274819</w:t>
             </w:r>
           </w:p>
         </w:tc>
@@ -2437,21 +2425,29 @@
       </w:r>
       <w:proofErr w:type="spellEnd"/>
       <w:r>
-        <w:t xml:space="preserve"> the Hedge</w:t>
-      </w:r>
-      <w:bookmarkStart w:id="1" w:name="_GoBack"/>
-      <w:bookmarkEnd w:id="1"/>
-      <w:r>
-        <w:t xml:space="preserve">hog </w:t>
-      </w:r>
-      <w:fldSimple w:instr=" SEQ Screenshot_of_Donic_the_Hedgehog \* ARABIC ">
-        <w:r>
-          <w:rPr>
-            <w:noProof/>
-          </w:rPr>
-          <w:t>1</w:t>
-        </w:r>
-      </w:fldSimple>
+        <w:t xml:space="preserve"> the Hedgehog </w:t>
+      </w:r>
+      <w:r>
+        <w:fldChar w:fldCharType="begin"/>
+      </w:r>
+      <w:r>
+        <w:instrText xml:space="preserve"> SEQ Screenshot_of_Donic_the_Hedgehog \* ARABIC </w:instrText>
+      </w:r>
+      <w:r>
+        <w:fldChar w:fldCharType="separate"/>
+      </w:r>
+      <w:r>
+        <w:rPr>
+          <w:noProof/>
+        </w:rPr>
+        <w:t>1</w:t>
+      </w:r>
+      <w:r>
+        <w:rPr>
+          <w:noProof/>
+        </w:rPr>
+        <w:fldChar w:fldCharType="end"/>
+      </w:r>
       <w:r>
         <w:rPr>
           <w:rFonts w:asciiTheme="majorHAnsi" w:eastAsiaTheme="majorEastAsia" w:hAnsiTheme="majorHAnsi" w:cstheme="majorBidi"/>
@@ -2467,25 +2463,25 @@
       <w:pPr>
         <w:pStyle w:val="Heading1"/>
       </w:pPr>
-      <w:bookmarkStart w:id="2" w:name="_Toc10989331"/>
+      <w:bookmarkStart w:id="1" w:name="_Toc10989331"/>
       <w:r>
         <w:lastRenderedPageBreak/>
         <w:t>Program Structure</w:t>
       </w:r>
-      <w:bookmarkEnd w:id="2"/>
+      <w:bookmarkEnd w:id="1"/>
     </w:p>
     <w:p>
       <w:pPr>
         <w:pStyle w:val="Heading2"/>
       </w:pPr>
-      <w:bookmarkStart w:id="3" w:name="_Toc10989332"/>
+      <w:bookmarkStart w:id="2" w:name="_Toc10989332"/>
       <w:r>
         <w:t>General c</w:t>
       </w:r>
       <w:r>
         <w:t>lient program structure</w:t>
       </w:r>
-      <w:bookmarkEnd w:id="3"/>
+      <w:bookmarkEnd w:id="2"/>
     </w:p>
     <w:p>
       <w:pPr>
@@ -2604,11 +2600,11 @@
       <w:pPr>
         <w:pStyle w:val="Heading2"/>
       </w:pPr>
-      <w:bookmarkStart w:id="4" w:name="_Toc10989333"/>
+      <w:bookmarkStart w:id="3" w:name="_Toc10989333"/>
       <w:r>
         <w:t>Game objects</w:t>
       </w:r>
-      <w:bookmarkEnd w:id="4"/>
+      <w:bookmarkEnd w:id="3"/>
     </w:p>
     <w:p>
       <w:pPr>
@@ -2966,11 +2962,11 @@
       <w:pPr>
         <w:pStyle w:val="Heading2"/>
       </w:pPr>
-      <w:bookmarkStart w:id="5" w:name="_Toc10989334"/>
+      <w:bookmarkStart w:id="4" w:name="_Toc10989334"/>
       <w:r>
         <w:t>Use of game objects in main program</w:t>
       </w:r>
-      <w:bookmarkEnd w:id="5"/>
+      <w:bookmarkEnd w:id="4"/>
     </w:p>
     <w:p>
       <w:pPr>
@@ -5144,22 +5140,22 @@
       <w:pPr>
         <w:pStyle w:val="Heading1"/>
       </w:pPr>
-      <w:bookmarkStart w:id="6" w:name="_Toc10989335"/>
+      <w:bookmarkStart w:id="5" w:name="_Toc10989335"/>
       <w:r>
         <w:lastRenderedPageBreak/>
         <w:t>Physics Simulations</w:t>
       </w:r>
-      <w:bookmarkEnd w:id="6"/>
+      <w:bookmarkEnd w:id="5"/>
     </w:p>
     <w:p>
       <w:pPr>
         <w:pStyle w:val="Heading2"/>
       </w:pPr>
-      <w:bookmarkStart w:id="7" w:name="_Toc10989336"/>
+      <w:bookmarkStart w:id="6" w:name="_Toc10989336"/>
       <w:r>
         <w:t>General ball movement</w:t>
       </w:r>
-      <w:bookmarkEnd w:id="7"/>
+      <w:bookmarkEnd w:id="6"/>
     </w:p>
     <w:p>
       <w:pPr>
@@ -5181,11 +5177,11 @@
       <w:pPr>
         <w:pStyle w:val="Heading2"/>
       </w:pPr>
-      <w:bookmarkStart w:id="8" w:name="_Toc10989337"/>
+      <w:bookmarkStart w:id="7" w:name="_Toc10989337"/>
       <w:r>
         <w:t>Ball movement from player interaction</w:t>
       </w:r>
-      <w:bookmarkEnd w:id="8"/>
+      <w:bookmarkEnd w:id="7"/>
     </w:p>
     <w:p>
       <w:pPr>
@@ -5487,11 +5483,11 @@
       <w:pPr>
         <w:pStyle w:val="Heading2"/>
       </w:pPr>
-      <w:bookmarkStart w:id="9" w:name="_Toc10989338"/>
+      <w:bookmarkStart w:id="8" w:name="_Toc10989338"/>
       <w:r>
         <w:t>External forces</w:t>
       </w:r>
-      <w:bookmarkEnd w:id="9"/>
+      <w:bookmarkEnd w:id="8"/>
     </w:p>
     <w:p>
       <w:pPr>
@@ -5560,21 +5556,21 @@
       <w:pPr>
         <w:pStyle w:val="Heading2"/>
       </w:pPr>
-      <w:bookmarkStart w:id="10" w:name="_Toc10989339"/>
+      <w:bookmarkStart w:id="9" w:name="_Toc10989339"/>
       <w:r>
         <w:t>Collision detection</w:t>
       </w:r>
-      <w:bookmarkEnd w:id="10"/>
+      <w:bookmarkEnd w:id="9"/>
     </w:p>
     <w:p>
       <w:pPr>
         <w:pStyle w:val="Heading3"/>
       </w:pPr>
-      <w:bookmarkStart w:id="11" w:name="_Toc10989340"/>
+      <w:bookmarkStart w:id="10" w:name="_Toc10989340"/>
       <w:r>
         <w:t>Platform and wall collision detection</w:t>
       </w:r>
-      <w:bookmarkEnd w:id="11"/>
+      <w:bookmarkEnd w:id="10"/>
     </w:p>
     <w:p/>
     <w:p>
@@ -9060,11 +9056,11 @@
       <w:pPr>
         <w:pStyle w:val="Heading3"/>
       </w:pPr>
-      <w:bookmarkStart w:id="12" w:name="_Toc10989341"/>
+      <w:bookmarkStart w:id="11" w:name="_Toc10989341"/>
       <w:r>
         <w:t>Coin collision detection</w:t>
       </w:r>
-      <w:bookmarkEnd w:id="12"/>
+      <w:bookmarkEnd w:id="11"/>
     </w:p>
     <w:p>
       <w:pPr>
@@ -9100,22 +9096,22 @@
       <w:pPr>
         <w:pStyle w:val="Heading1"/>
       </w:pPr>
-      <w:bookmarkStart w:id="13" w:name="_Toc10989342"/>
+      <w:bookmarkStart w:id="12" w:name="_Toc10989342"/>
       <w:r>
         <w:lastRenderedPageBreak/>
         <w:t>Animation</w:t>
       </w:r>
-      <w:bookmarkEnd w:id="13"/>
+      <w:bookmarkEnd w:id="12"/>
     </w:p>
     <w:p>
       <w:pPr>
         <w:pStyle w:val="Heading2"/>
       </w:pPr>
-      <w:bookmarkStart w:id="14" w:name="_Toc10989343"/>
+      <w:bookmarkStart w:id="13" w:name="_Toc10989343"/>
       <w:r>
         <w:t>Ball animation</w:t>
       </w:r>
-      <w:bookmarkEnd w:id="14"/>
+      <w:bookmarkEnd w:id="13"/>
     </w:p>
     <w:p>
       <w:pPr>
@@ -9208,11 +9204,11 @@
       <w:pPr>
         <w:pStyle w:val="Heading2"/>
       </w:pPr>
-      <w:bookmarkStart w:id="15" w:name="_Toc10989344"/>
+      <w:bookmarkStart w:id="14" w:name="_Toc10989344"/>
       <w:r>
         <w:t>Camera</w:t>
       </w:r>
-      <w:bookmarkEnd w:id="15"/>
+      <w:bookmarkEnd w:id="14"/>
     </w:p>
     <w:p>
       <w:pPr>
@@ -9340,14 +9336,27 @@
       <w:r>
         <w:t xml:space="preserve">illustration of relative camera position </w:t>
       </w:r>
-      <w:fldSimple w:instr=" SEQ illustration_of_relative_camera_position \* ARABIC ">
-        <w:r>
-          <w:rPr>
-            <w:noProof/>
-          </w:rPr>
-          <w:t>1</w:t>
-        </w:r>
-      </w:fldSimple>
+      <w:r>
+        <w:fldChar w:fldCharType="begin"/>
+      </w:r>
+      <w:r>
+        <w:instrText xml:space="preserve"> SEQ illustration_of_relative_camera_position \* ARABIC </w:instrText>
+      </w:r>
+      <w:r>
+        <w:fldChar w:fldCharType="separate"/>
+      </w:r>
+      <w:r>
+        <w:rPr>
+          <w:noProof/>
+        </w:rPr>
+        <w:t>1</w:t>
+      </w:r>
+      <w:r>
+        <w:rPr>
+          <w:noProof/>
+        </w:rPr>
+        <w:fldChar w:fldCharType="end"/>
+      </w:r>
     </w:p>
     <w:p>
       <w:pPr>
@@ -9358,11 +9367,11 @@
       <w:pPr>
         <w:pStyle w:val="Heading2"/>
       </w:pPr>
-      <w:bookmarkStart w:id="16" w:name="_Toc10989345"/>
+      <w:bookmarkStart w:id="15" w:name="_Toc10989345"/>
       <w:r>
         <w:t>Moving platforms</w:t>
       </w:r>
-      <w:bookmarkEnd w:id="16"/>
+      <w:bookmarkEnd w:id="15"/>
     </w:p>
     <w:p>
       <w:pPr>
@@ -9480,25 +9489,38 @@
       <w:r>
         <w:t xml:space="preserve">Illustration of platform movement </w:t>
       </w:r>
-      <w:fldSimple w:instr=" SEQ Illustration_of_platform_movement \* ARABIC ">
-        <w:r>
-          <w:rPr>
-            <w:noProof/>
-          </w:rPr>
-          <w:t>1</w:t>
-        </w:r>
-      </w:fldSimple>
+      <w:r>
+        <w:fldChar w:fldCharType="begin"/>
+      </w:r>
+      <w:r>
+        <w:instrText xml:space="preserve"> SEQ Illustration_of_platform_movement \* ARABIC </w:instrText>
+      </w:r>
+      <w:r>
+        <w:fldChar w:fldCharType="separate"/>
+      </w:r>
+      <w:r>
+        <w:rPr>
+          <w:noProof/>
+        </w:rPr>
+        <w:t>1</w:t>
+      </w:r>
+      <w:r>
+        <w:rPr>
+          <w:noProof/>
+        </w:rPr>
+        <w:fldChar w:fldCharType="end"/>
+      </w:r>
     </w:p>
     <w:p/>
     <w:p>
       <w:pPr>
         <w:pStyle w:val="Heading2"/>
       </w:pPr>
-      <w:bookmarkStart w:id="17" w:name="_Toc10989346"/>
+      <w:bookmarkStart w:id="16" w:name="_Toc10989346"/>
       <w:r>
         <w:t>Moving walls</w:t>
       </w:r>
-      <w:bookmarkEnd w:id="17"/>
+      <w:bookmarkEnd w:id="16"/>
     </w:p>
     <w:p>
       <w:pPr>
@@ -9514,11 +9536,11 @@
       <w:pPr>
         <w:pStyle w:val="Heading2"/>
       </w:pPr>
-      <w:bookmarkStart w:id="18" w:name="_Toc10989347"/>
+      <w:bookmarkStart w:id="17" w:name="_Toc10989347"/>
       <w:r>
         <w:t>Disappearing platforms</w:t>
       </w:r>
-      <w:bookmarkEnd w:id="18"/>
+      <w:bookmarkEnd w:id="17"/>
     </w:p>
     <w:p>
       <w:pPr>
@@ -10183,12 +10205,12 @@
       <w:pPr>
         <w:pStyle w:val="Heading2"/>
       </w:pPr>
-      <w:bookmarkStart w:id="19" w:name="_Toc10989348"/>
+      <w:bookmarkStart w:id="18" w:name="_Toc10989348"/>
       <w:r>
         <w:lastRenderedPageBreak/>
         <w:t>Coins</w:t>
       </w:r>
-      <w:bookmarkEnd w:id="19"/>
+      <w:bookmarkEnd w:id="18"/>
     </w:p>
     <w:p>
       <w:pPr>
@@ -10268,22 +10290,22 @@
       <w:pPr>
         <w:pStyle w:val="Heading1"/>
       </w:pPr>
-      <w:bookmarkStart w:id="20" w:name="_Toc10989349"/>
+      <w:bookmarkStart w:id="19" w:name="_Toc10989349"/>
       <w:r>
         <w:lastRenderedPageBreak/>
         <w:t>User Guide</w:t>
       </w:r>
-      <w:bookmarkEnd w:id="20"/>
+      <w:bookmarkEnd w:id="19"/>
     </w:p>
     <w:p>
       <w:pPr>
         <w:pStyle w:val="Heading2"/>
       </w:pPr>
-      <w:bookmarkStart w:id="21" w:name="_Toc10989350"/>
+      <w:bookmarkStart w:id="20" w:name="_Toc10989350"/>
       <w:r>
         <w:t>Program setup</w:t>
       </w:r>
-      <w:bookmarkEnd w:id="21"/>
+      <w:bookmarkEnd w:id="20"/>
     </w:p>
     <w:p>
       <w:pPr>
@@ -10294,7 +10316,7 @@
         </w:numPr>
       </w:pPr>
       <w:r>
-        <w:t>Open the project folder</w:t>
+        <w:t>Find the executable called “AssignmentTwo.exe”</w:t>
       </w:r>
     </w:p>
     <w:p>
@@ -10306,18 +10328,7 @@
         </w:numPr>
       </w:pPr>
       <w:r>
-        <w:t>Ensure it contains all .</w:t>
-      </w:r>
-      <w:proofErr w:type="spellStart"/>
-      <w:r>
-        <w:t>cpp</w:t>
-      </w:r>
-      <w:proofErr w:type="spellEnd"/>
-      <w:r>
-        <w:t xml:space="preserve"> and .h files as well as the three .raw files </w:t>
-      </w:r>
-      <w:r>
-        <w:t>in the images folder</w:t>
+        <w:t>Ensure the file “freeglut.dll” is in the same folder as the executable</w:t>
       </w:r>
     </w:p>
     <w:p>
@@ -10329,15 +10340,7 @@
         </w:numPr>
       </w:pPr>
       <w:r>
-        <w:t xml:space="preserve">Open </w:t>
-      </w:r>
-      <w:proofErr w:type="spellStart"/>
-      <w:r>
-        <w:t>AssignmentTwo.cbp</w:t>
-      </w:r>
-      <w:proofErr w:type="spellEnd"/>
-      <w:r>
-        <w:t xml:space="preserve"> in Code::Blocks</w:t>
+        <w:t>Ensure a folder called “images” is in the same folder as “AssignmentTwo.exe”</w:t>
       </w:r>
     </w:p>
     <w:p>
@@ -10349,15 +10352,31 @@
         </w:numPr>
       </w:pPr>
       <w:r>
-        <w:t>Ensure all .</w:t>
+        <w:t>In the “images” folder, ensure the files “</w:t>
       </w:r>
       <w:proofErr w:type="spellStart"/>
       <w:r>
-        <w:t>cpp</w:t>
+        <w:t>christo.raw</w:t>
       </w:r>
       <w:proofErr w:type="spellEnd"/>
       <w:r>
-        <w:t xml:space="preserve"> and .h files are successfully linked to the project</w:t>
+        <w:t>”, “</w:t>
+      </w:r>
+      <w:proofErr w:type="spellStart"/>
+      <w:r>
+        <w:t>kye.raw</w:t>
+      </w:r>
+      <w:proofErr w:type="spellEnd"/>
+      <w:r>
+        <w:t>” and “</w:t>
+      </w:r>
+      <w:proofErr w:type="spellStart"/>
+      <w:r>
+        <w:t>rory.raw</w:t>
+      </w:r>
+      <w:proofErr w:type="spellEnd"/>
+      <w:r>
+        <w:t>” are present</w:t>
       </w:r>
     </w:p>
     <w:p>
@@ -10369,25 +10388,15 @@
         </w:numPr>
       </w:pPr>
       <w:r>
-        <w:t>Ensure relevant glut &amp; OpenGL libraries have been linked in global compiler settings</w:t>
-      </w:r>
-    </w:p>
-    <w:p>
-      <w:pPr>
-        <w:pStyle w:val="Content"/>
-        <w:numPr>
-          <w:ilvl w:val="0"/>
-          <w:numId w:val="1"/>
-        </w:numPr>
-      </w:pPr>
-      <w:r>
-        <w:t>Click ‘Build and Run’</w:t>
+        <w:t>Run the executable “AssignmentTwo.exe”</w:t>
       </w:r>
     </w:p>
     <w:p>
       <w:pPr>
         <w:pStyle w:val="Content"/>
       </w:pPr>
+      <w:bookmarkStart w:id="21" w:name="_GoBack"/>
+      <w:bookmarkEnd w:id="21"/>
     </w:p>
     <w:p>
       <w:pPr>
@@ -12434,6 +12443,7 @@
     <w:rsidRoot w:val="007E5B15"/>
     <w:rsid w:val="007E5B15"/>
     <w:rsid w:val="00A869A4"/>
+    <w:rsid w:val="00AC1198"/>
     <w:rsid w:val="00D2773D"/>
   </w:rsids>
   <m:mathPr>
@@ -13217,7 +13227,7 @@
 </file>
 
 <file path=customXml/itemProps1.xml><?xml version="1.0" encoding="utf-8"?>
-<ds:datastoreItem xmlns:ds="http://schemas.openxmlformats.org/officeDocument/2006/customXml" ds:itemID="{78EA594B-F058-4CD2-840A-B15E893C1B52}">
+<ds:datastoreItem xmlns:ds="http://schemas.openxmlformats.org/officeDocument/2006/customXml" ds:itemID="{439A7967-2439-4552-BDB7-7706F51E9E68}">
   <ds:schemaRefs>
     <ds:schemaRef ds:uri="http://schemas.openxmlformats.org/officeDocument/2006/bibliography"/>
   </ds:schemaRefs>

</xml_diff>